<commit_message>
Report updated with all the states in ISR and function parameters requested
</commit_message>
<xml_diff>
--- a/reporte/G2_Project_1_LIN.docx
+++ b/reporte/G2_Project_1_LIN.docx
@@ -1,6 +1,6 @@
 
 <file path=word/document.xml><?xml version="1.0" encoding="utf-8"?>
-<w:document xmlns:wpc="http://schemas.microsoft.com/office/word/2010/wordprocessingCanvas" xmlns:cx="http://schemas.microsoft.com/office/drawing/2014/chartex" xmlns:cx1="http://schemas.microsoft.com/office/drawing/2015/9/8/chartex" xmlns:cx2="http://schemas.microsoft.com/office/drawing/2015/10/21/chartex" xmlns:cx3="http://schemas.microsoft.com/office/drawing/2016/5/9/chartex" xmlns:cx4="http://schemas.microsoft.com/office/drawing/2016/5/10/chartex" xmlns:cx5="http://schemas.microsoft.com/office/drawing/2016/5/11/chartex" xmlns:cx6="http://schemas.microsoft.com/office/drawing/2016/5/12/chartex" xmlns:cx7="http://schemas.microsoft.com/office/drawing/2016/5/13/chartex" xmlns:cx8="http://schemas.microsoft.com/office/drawing/2016/5/14/chartex" xmlns:mc="http://schemas.openxmlformats.org/markup-compatibility/2006" xmlns:aink="http://schemas.microsoft.com/office/drawing/2016/ink" xmlns:am3d="http://schemas.microsoft.com/office/drawing/2017/model3d" xmlns:o="urn:schemas-microsoft-com:office:office" xmlns:r="http://schemas.openxmlformats.org/officeDocument/2006/relationships" xmlns:m="http://schemas.openxmlformats.org/officeDocument/2006/math" xmlns:v="urn:schemas-microsoft-com:vml" xmlns:wp14="http://schemas.microsoft.com/office/word/2010/wordprocessingDrawing" xmlns:wp="http://schemas.openxmlformats.org/drawingml/2006/wordprocessingDrawing" xmlns:w10="urn:schemas-microsoft-com:office:word" xmlns:w="http://schemas.openxmlformats.org/wordprocessingml/2006/main" xmlns:w14="http://schemas.microsoft.com/office/word/2010/wordml" xmlns:w15="http://schemas.microsoft.com/office/word/2012/wordml" xmlns:w16cid="http://schemas.microsoft.com/office/word/2016/wordml/cid" xmlns:w16se="http://schemas.microsoft.com/office/word/2015/wordml/symex" xmlns:wpg="http://schemas.microsoft.com/office/word/2010/wordprocessingGroup" xmlns:wpi="http://schemas.microsoft.com/office/word/2010/wordprocessingInk" xmlns:wne="http://schemas.microsoft.com/office/word/2006/wordml" xmlns:wps="http://schemas.microsoft.com/office/word/2010/wordprocessingShape" mc:Ignorable="w14 w15 w16se w16cid wp14">
+<w:document xmlns:wpc="http://schemas.microsoft.com/office/word/2010/wordprocessingCanvas" xmlns:mc="http://schemas.openxmlformats.org/markup-compatibility/2006" xmlns:o="urn:schemas-microsoft-com:office:office" xmlns:r="http://schemas.openxmlformats.org/officeDocument/2006/relationships" xmlns:m="http://schemas.openxmlformats.org/officeDocument/2006/math" xmlns:v="urn:schemas-microsoft-com:vml" xmlns:wp14="http://schemas.microsoft.com/office/word/2010/wordprocessingDrawing" xmlns:wp="http://schemas.openxmlformats.org/drawingml/2006/wordprocessingDrawing" xmlns:w10="urn:schemas-microsoft-com:office:word" xmlns:w="http://schemas.openxmlformats.org/wordprocessingml/2006/main" xmlns:w14="http://schemas.microsoft.com/office/word/2010/wordml" xmlns:w15="http://schemas.microsoft.com/office/word/2012/wordml" xmlns:wpg="http://schemas.microsoft.com/office/word/2010/wordprocessingGroup" xmlns:wpi="http://schemas.microsoft.com/office/word/2010/wordprocessingInk" xmlns:wne="http://schemas.microsoft.com/office/word/2006/wordml" xmlns:wps="http://schemas.microsoft.com/office/word/2010/wordprocessingShape" mc:Ignorable="w14 w15 wp14">
   <w:body>
     <w:sdt>
       <w:sdtPr>
@@ -245,18 +245,8 @@
                     <w:bCs/>
                     <w:lang w:val="es-MX"/>
                   </w:rPr>
-                  <w:t xml:space="preserve">Feliciano Angulo </w:t>
+                  <w:t>Feliciano Angulo Angulo</w:t>
                 </w:r>
-                <w:proofErr w:type="spellStart"/>
-                <w:r>
-                  <w:rPr>
-                    <w:b/>
-                    <w:bCs/>
-                    <w:lang w:val="es-MX"/>
-                  </w:rPr>
-                  <w:t>Angulo</w:t>
-                </w:r>
-                <w:proofErr w:type="spellEnd"/>
               </w:p>
               <w:p>
                 <w:pPr>
@@ -296,18 +286,8 @@
                     <w:bCs/>
                     <w:lang w:val="es-MX"/>
                   </w:rPr>
-                  <w:t xml:space="preserve">Juan Pablo </w:t>
+                  <w:t>Juan Pablo Garcia</w:t>
                 </w:r>
-                <w:proofErr w:type="spellStart"/>
-                <w:r>
-                  <w:rPr>
-                    <w:b/>
-                    <w:bCs/>
-                    <w:lang w:val="es-MX"/>
-                  </w:rPr>
-                  <w:t>Garcia</w:t>
-                </w:r>
-                <w:proofErr w:type="spellEnd"/>
               </w:p>
               <w:p>
                 <w:pPr>
@@ -342,23 +322,13 @@
                     <w:lang w:val="es-MX"/>
                   </w:rPr>
                 </w:pPr>
-                <w:proofErr w:type="spellStart"/>
                 <w:r>
                   <w:rPr>
                     <w:b/>
                     <w:bCs/>
                     <w:lang w:val="es-MX"/>
                   </w:rPr>
-                  <w:t>Jesus</w:t>
-                </w:r>
-                <w:proofErr w:type="spellEnd"/>
-                <w:r>
-                  <w:rPr>
-                    <w:b/>
-                    <w:bCs/>
-                    <w:lang w:val="es-MX"/>
-                  </w:rPr>
-                  <w:t xml:space="preserve"> Íñiguez</w:t>
+                  <w:t>Jesus Íñiguez</w:t>
                 </w:r>
               </w:p>
               <w:p>
@@ -609,47 +579,7 @@
                     <w:szCs w:val="20"/>
                     <w:lang w:val="en-US"/>
                   </w:rPr>
-                  <w:t xml:space="preserve"> in in SAMV71 </w:t>
-                </w:r>
-                <w:proofErr w:type="spellStart"/>
-                <w:r>
-                  <w:rPr>
-                    <w:i/>
-                    <w:sz w:val="20"/>
-                    <w:szCs w:val="20"/>
-                    <w:lang w:val="en-US"/>
-                  </w:rPr>
-                  <w:t>XPlained</w:t>
-                </w:r>
-                <w:proofErr w:type="spellEnd"/>
-                <w:r>
-                  <w:rPr>
-                    <w:i/>
-                    <w:sz w:val="20"/>
-                    <w:szCs w:val="20"/>
-                    <w:lang w:val="en-US"/>
-                  </w:rPr>
-                  <w:t xml:space="preserve"> evaluation board. Lin and UART implementation are AUTOSAR compliant, whit this implementation is possible to transmit LIN frame through UART, Scope’s captures are included to show LIN frame from </w:t>
-                </w:r>
-                <w:proofErr w:type="spellStart"/>
-                <w:r>
-                  <w:rPr>
-                    <w:i/>
-                    <w:sz w:val="20"/>
-                    <w:szCs w:val="20"/>
-                    <w:lang w:val="en-US"/>
-                  </w:rPr>
-                  <w:t>Tx</w:t>
-                </w:r>
-                <w:proofErr w:type="spellEnd"/>
-                <w:r>
-                  <w:rPr>
-                    <w:i/>
-                    <w:sz w:val="20"/>
-                    <w:szCs w:val="20"/>
-                    <w:lang w:val="en-US"/>
-                  </w:rPr>
-                  <w:t xml:space="preserve"> line.</w:t>
+                  <w:t xml:space="preserve"> in in SAMV71 XPlained evaluation board. Lin and UART implementation are AUTOSAR compliant, whit this implementation is possible to transmit LIN frame through UART, Scope’s captures are included to show LIN frame from Tx line.</w:t>
                 </w:r>
                 <w:r>
                   <w:rPr>
@@ -3292,23 +3222,7 @@
     </w:p>
     <w:p>
       <w:r>
-        <w:t xml:space="preserve">   </w:t>
-      </w:r>
-      <w:proofErr w:type="spellStart"/>
-      <w:r>
-        <w:t>Std_Types.h</w:t>
-      </w:r>
-      <w:proofErr w:type="spellEnd"/>
-      <w:r>
-        <w:t xml:space="preserve"> shall provide the </w:t>
-      </w:r>
-      <w:proofErr w:type="spellStart"/>
-      <w:r>
-        <w:t>Std_ReturnType</w:t>
-      </w:r>
-      <w:proofErr w:type="spellEnd"/>
-      <w:r>
-        <w:t xml:space="preserve"> data type as an enumeration with the values of:</w:t>
+        <w:t xml:space="preserve">   Std_Types.h shall provide the Std_ReturnType data type as an enumeration with the values of:</w:t>
       </w:r>
     </w:p>
     <w:p>
@@ -3348,10 +3262,10 @@
             <v:path o:extrusionok="f" gradientshapeok="t" o:connecttype="rect"/>
             <o:lock v:ext="edit" aspectratio="t"/>
           </v:shapetype>
-          <v:shape id="_x0000_i1025" type="#_x0000_t75" style="width:103.5pt;height:40.5pt" o:ole="">
-            <v:imagedata r:id="rId21" o:title=""/>
+          <v:shape id="_x0000_i1025" type="#_x0000_t75" style="width:103.7pt;height:40.3pt" o:ole="">
+            <v:imagedata r:id="rId20" o:title=""/>
           </v:shape>
-          <o:OLEObject Type="Embed" ProgID="Package" ShapeID="_x0000_i1025" DrawAspect="Content" ObjectID="_1585512653" r:id="rId22"/>
+          <o:OLEObject Type="Embed" ProgID="Package" ShapeID="_x0000_i1025" DrawAspect="Content" ObjectID="_1585908238" r:id="rId21"/>
         </w:object>
       </w:r>
     </w:p>
@@ -3377,34 +3291,19 @@
     </w:p>
     <w:p/>
     <w:p>
-      <w:proofErr w:type="gramStart"/>
-      <w:r>
-        <w:t>..</w:t>
-      </w:r>
-      <w:proofErr w:type="gramEnd"/>
-      <w:r>
-        <w:t>/source</w:t>
-      </w:r>
-    </w:p>
-    <w:p>
-      <w:r>
-        <w:t xml:space="preserve"> -&gt;/</w:t>
-      </w:r>
-      <w:proofErr w:type="spellStart"/>
-      <w:r>
-        <w:t>bsw</w:t>
-      </w:r>
-      <w:proofErr w:type="spellEnd"/>
-    </w:p>
-    <w:p>
-      <w:r>
-        <w:t xml:space="preserve">     -&gt;/</w:t>
-      </w:r>
-      <w:proofErr w:type="spellStart"/>
-      <w:r>
-        <w:t>mcal</w:t>
-      </w:r>
-      <w:proofErr w:type="spellEnd"/>
+      <w:r>
+        <w:t>../source</w:t>
+      </w:r>
+    </w:p>
+    <w:p>
+      <w:r>
+        <w:t xml:space="preserve"> -&gt;/bsw</w:t>
+      </w:r>
+    </w:p>
+    <w:p>
+      <w:r>
+        <w:t xml:space="preserve">     -&gt;/mcal</w:t>
+      </w:r>
     </w:p>
     <w:p>
       <w:r>
@@ -3413,36 +3312,18 @@
     </w:p>
     <w:p>
       <w:r>
-        <w:t xml:space="preserve">             -&gt;/</w:t>
-      </w:r>
-      <w:proofErr w:type="spellStart"/>
-      <w:r>
-        <w:t>uart</w:t>
-      </w:r>
-      <w:proofErr w:type="spellEnd"/>
-    </w:p>
-    <w:p>
-      <w:r>
-        <w:t xml:space="preserve">                 (</w:t>
-      </w:r>
-      <w:proofErr w:type="spellStart"/>
-      <w:r>
-        <w:t>uart</w:t>
-      </w:r>
-      <w:proofErr w:type="spellEnd"/>
-      <w:r>
-        <w:t xml:space="preserve"> files here)</w:t>
-      </w:r>
-    </w:p>
-    <w:p>
-      <w:r>
-        <w:t xml:space="preserve">     -&gt;/</w:t>
-      </w:r>
-      <w:proofErr w:type="spellStart"/>
-      <w:r>
-        <w:t>ecual</w:t>
-      </w:r>
-      <w:proofErr w:type="spellEnd"/>
+        <w:t xml:space="preserve">             -&gt;/uart</w:t>
+      </w:r>
+    </w:p>
+    <w:p>
+      <w:r>
+        <w:t xml:space="preserve">                 (uart files here)</w:t>
+      </w:r>
+    </w:p>
+    <w:p>
+      <w:r>
+        <w:t xml:space="preserve">     -&gt;/ecual</w:t>
+      </w:r>
     </w:p>
     <w:p>
       <w:r>
@@ -3451,25 +3332,12 @@
     </w:p>
     <w:p>
       <w:r>
-        <w:t xml:space="preserve">             -&gt;/</w:t>
-      </w:r>
-      <w:proofErr w:type="spellStart"/>
-      <w:r>
-        <w:t>linif</w:t>
-      </w:r>
-      <w:proofErr w:type="spellEnd"/>
-    </w:p>
-    <w:p>
-      <w:r>
-        <w:t xml:space="preserve">                 (</w:t>
-      </w:r>
-      <w:proofErr w:type="spellStart"/>
-      <w:r>
-        <w:t>lin</w:t>
-      </w:r>
-      <w:proofErr w:type="spellEnd"/>
-      <w:r>
-        <w:t xml:space="preserve"> files here)</w:t>
+        <w:t xml:space="preserve">             -&gt;/linif</w:t>
+      </w:r>
+    </w:p>
+    <w:p>
+      <w:r>
+        <w:t xml:space="preserve">                 (lin files here)</w:t>
       </w:r>
     </w:p>
     <w:p>
@@ -3484,25 +3352,12 @@
     </w:p>
     <w:p>
       <w:r>
-        <w:t xml:space="preserve">             -&gt;</w:t>
-      </w:r>
-      <w:proofErr w:type="spellStart"/>
-      <w:r>
-        <w:t>linNm</w:t>
-      </w:r>
-      <w:proofErr w:type="spellEnd"/>
-    </w:p>
-    <w:p>
-      <w:r>
-        <w:t xml:space="preserve">                 (</w:t>
-      </w:r>
-      <w:proofErr w:type="spellStart"/>
-      <w:r>
-        <w:t>lin</w:t>
-      </w:r>
-      <w:proofErr w:type="spellEnd"/>
-      <w:r>
-        <w:t xml:space="preserve"> files here)</w:t>
+        <w:t xml:space="preserve">             -&gt;linNm</w:t>
+      </w:r>
+    </w:p>
+    <w:p>
+      <w:r>
+        <w:t xml:space="preserve">                 (lin files here)</w:t>
       </w:r>
     </w:p>
     <w:p>
@@ -3523,15 +3378,7 @@
     <w:p>
       <w:r>
         <w:lastRenderedPageBreak/>
-        <w:t xml:space="preserve">     Note: In the case that </w:t>
-      </w:r>
-      <w:proofErr w:type="spellStart"/>
-      <w:r>
-        <w:t>uart</w:t>
-      </w:r>
-      <w:proofErr w:type="spellEnd"/>
-      <w:r>
-        <w:t xml:space="preserve"> driver is used from the provider, file structure shall be kept AS IS. </w:t>
+        <w:t xml:space="preserve">     Note: In the case that uart driver is used from the provider, file structure shall be kept AS IS. </w:t>
       </w:r>
     </w:p>
     <w:p>
@@ -3548,95 +3395,61 @@
       <w:pPr>
         <w:pStyle w:val="Heading4"/>
       </w:pPr>
-      <w:proofErr w:type="spellStart"/>
       <w:r>
         <w:t>lin_cfg</w:t>
       </w:r>
-      <w:proofErr w:type="spellEnd"/>
       <w:r>
         <w:t xml:space="preserve"> implementation</w:t>
       </w:r>
     </w:p>
     <w:p>
-      <w:proofErr w:type="spellStart"/>
-      <w:r>
-        <w:t>Lin_Cfg.h</w:t>
-      </w:r>
-      <w:proofErr w:type="spellEnd"/>
-      <w:r>
-        <w:t xml:space="preserve"> –for definition configurable parameters, LIN configuration types</w:t>
+      <w:r>
+        <w:t>Lin_Cfg.h –for definition configurable parameters, LIN configuration types</w:t>
       </w:r>
       <w:r>
         <w:t xml:space="preserve">: It contains </w:t>
       </w:r>
-      <w:proofErr w:type="spellStart"/>
       <w:r>
         <w:rPr>
           <w:b/>
         </w:rPr>
         <w:t>LinChannelType</w:t>
       </w:r>
-      <w:proofErr w:type="spellEnd"/>
       <w:r>
         <w:t xml:space="preserve"> and </w:t>
       </w:r>
-      <w:proofErr w:type="spellStart"/>
       <w:r>
         <w:rPr>
           <w:b/>
         </w:rPr>
         <w:t>LinConfigType</w:t>
       </w:r>
-      <w:proofErr w:type="spellEnd"/>
       <w:r>
         <w:t xml:space="preserve"> according to section 5.1.1 LINCONFIG in Lin Specification.pdf file.</w:t>
       </w:r>
     </w:p>
     <w:p>
-      <w:proofErr w:type="spellStart"/>
       <w:r>
         <w:t>Lin_Cfg</w:t>
       </w:r>
       <w:r>
-        <w:t>.c</w:t>
-      </w:r>
-      <w:proofErr w:type="spellEnd"/>
-      <w:r>
-        <w:t xml:space="preserve"> –for configurable parameters: </w:t>
-      </w:r>
-      <w:proofErr w:type="spellStart"/>
-      <w:proofErr w:type="gramStart"/>
+        <w:t xml:space="preserve">.c –for configurable parameters: </w:t>
+      </w:r>
       <w:r>
         <w:rPr>
           <w:b/>
         </w:rPr>
-        <w:t>LinChennel</w:t>
-      </w:r>
-      <w:proofErr w:type="spellEnd"/>
-      <w:r>
-        <w:rPr>
-          <w:b/>
-        </w:rPr>
-        <w:t>[</w:t>
-      </w:r>
-      <w:proofErr w:type="gramEnd"/>
-      <w:r>
-        <w:rPr>
-          <w:b/>
-        </w:rPr>
-        <w:t>]</w:t>
+        <w:t>LinChennel[]</w:t>
       </w:r>
       <w:r>
         <w:t xml:space="preserve"> and </w:t>
       </w:r>
-      <w:proofErr w:type="spellStart"/>
       <w:r>
         <w:rPr>
           <w:b/>
         </w:rPr>
         <w:t>LinConfig</w:t>
       </w:r>
-      <w:proofErr w:type="spellEnd"/>
       <w:r>
         <w:t xml:space="preserve"> are created here to configure Lin driver.</w:t>
       </w:r>
@@ -3645,13 +3458,8 @@
       <w:pPr>
         <w:pStyle w:val="Heading4"/>
       </w:pPr>
-      <w:proofErr w:type="spellStart"/>
-      <w:r>
-        <w:t>lin_Types</w:t>
-      </w:r>
-      <w:proofErr w:type="spellEnd"/>
-      <w:r>
-        <w:t xml:space="preserve"> implementation</w:t>
+      <w:r>
+        <w:t>lin_Types implementation</w:t>
       </w:r>
     </w:p>
     <w:p>
@@ -3666,19 +3474,11 @@
       </w:r>
     </w:p>
     <w:p>
-      <w:proofErr w:type="spellStart"/>
       <w:r>
         <w:rPr>
           <w:b/>
         </w:rPr>
-        <w:t>LinStateType</w:t>
-      </w:r>
-      <w:proofErr w:type="spellEnd"/>
-      <w:r>
-        <w:rPr>
-          <w:b/>
-        </w:rPr>
-        <w:t>,</w:t>
+        <w:t>LinStateType,</w:t>
       </w:r>
       <w:r>
         <w:rPr>
@@ -3698,19 +3498,11 @@
         </w:rPr>
         <w:t xml:space="preserve"> </w:t>
       </w:r>
-      <w:proofErr w:type="spellStart"/>
       <w:r>
         <w:rPr>
           <w:b/>
         </w:rPr>
-        <w:t>LinFrameCsModelType</w:t>
-      </w:r>
-      <w:proofErr w:type="spellEnd"/>
-      <w:r>
-        <w:rPr>
-          <w:b/>
-        </w:rPr>
-        <w:t>,</w:t>
+        <w:t>LinFrameCsModelType,</w:t>
       </w:r>
       <w:r>
         <w:rPr>
@@ -3718,19 +3510,11 @@
         </w:rPr>
         <w:t xml:space="preserve"> </w:t>
       </w:r>
-      <w:proofErr w:type="spellStart"/>
       <w:r>
         <w:rPr>
           <w:b/>
         </w:rPr>
-        <w:t>LinFrameResponseType</w:t>
-      </w:r>
-      <w:proofErr w:type="spellEnd"/>
-      <w:r>
-        <w:rPr>
-          <w:b/>
-        </w:rPr>
-        <w:t>,</w:t>
+        <w:t>LinFrameResponseType,</w:t>
       </w:r>
       <w:r>
         <w:rPr>
@@ -3738,19 +3522,11 @@
         </w:rPr>
         <w:t xml:space="preserve"> </w:t>
       </w:r>
-      <w:proofErr w:type="spellStart"/>
       <w:r>
         <w:rPr>
           <w:b/>
         </w:rPr>
-        <w:t>LinFramePidType</w:t>
-      </w:r>
-      <w:proofErr w:type="spellEnd"/>
-      <w:r>
-        <w:rPr>
-          <w:b/>
-        </w:rPr>
-        <w:t>,</w:t>
+        <w:t>LinFramePidType,</w:t>
       </w:r>
       <w:r>
         <w:rPr>
@@ -3758,19 +3534,11 @@
         </w:rPr>
         <w:t xml:space="preserve"> </w:t>
       </w:r>
-      <w:proofErr w:type="spellStart"/>
       <w:r>
         <w:rPr>
           <w:b/>
         </w:rPr>
-        <w:t>LinFrameDlType</w:t>
-      </w:r>
-      <w:proofErr w:type="spellEnd"/>
-      <w:r>
-        <w:rPr>
-          <w:b/>
-        </w:rPr>
-        <w:t>,</w:t>
+        <w:t>LinFrameDlType,</w:t>
       </w:r>
       <w:r>
         <w:rPr>
@@ -3778,14 +3546,12 @@
         </w:rPr>
         <w:t xml:space="preserve"> </w:t>
       </w:r>
-      <w:proofErr w:type="spellStart"/>
       <w:r>
         <w:rPr>
           <w:b/>
         </w:rPr>
         <w:t>LinPduType</w:t>
       </w:r>
-      <w:proofErr w:type="spellEnd"/>
       <w:r>
         <w:rPr>
           <w:b/>
@@ -3807,13 +3573,8 @@
       <w:pPr>
         <w:pStyle w:val="Heading4"/>
       </w:pPr>
-      <w:proofErr w:type="spellStart"/>
-      <w:r>
-        <w:t>lin_Nm</w:t>
-      </w:r>
-      <w:proofErr w:type="spellEnd"/>
-      <w:r>
-        <w:t xml:space="preserve"> </w:t>
+      <w:r>
+        <w:t xml:space="preserve">lin_Nm </w:t>
       </w:r>
       <w:r>
         <w:t xml:space="preserve">function </w:t>
@@ -3832,34 +3593,12 @@
         <w:rPr>
           <w:b/>
         </w:rPr>
-        <w:t xml:space="preserve">void </w:t>
-      </w:r>
-      <w:proofErr w:type="spellStart"/>
-      <w:r>
-        <w:rPr>
-          <w:b/>
-        </w:rPr>
-        <w:t>LinNm_InitData</w:t>
-      </w:r>
-      <w:proofErr w:type="spellEnd"/>
-      <w:r>
-        <w:rPr>
-          <w:b/>
-        </w:rPr>
-        <w:t xml:space="preserve"> (void)</w:t>
-      </w:r>
-    </w:p>
-    <w:p>
-      <w:r>
-        <w:t xml:space="preserve">-This function contains initialization of any available </w:t>
-      </w:r>
-      <w:proofErr w:type="spellStart"/>
-      <w:r>
-        <w:t>Pdu</w:t>
-      </w:r>
-      <w:proofErr w:type="spellEnd"/>
-      <w:r>
-        <w:t xml:space="preserve"> data to be sent</w:t>
+        <w:t>void LinNm_InitData (void)</w:t>
+      </w:r>
+    </w:p>
+    <w:p>
+      <w:r>
+        <w:t>-This function contains initialization of any available Pdu data to be sent</w:t>
       </w:r>
     </w:p>
     <w:p>
@@ -3887,14 +3626,17 @@
       </w:r>
     </w:p>
     <w:p>
+      <w:r>
+        <w:t>During this function the system is going to wait for the Slaver Response.</w:t>
+      </w:r>
+    </w:p>
+    <w:p>
       <w:pPr>
         <w:pStyle w:val="Heading4"/>
       </w:pPr>
-      <w:proofErr w:type="spellStart"/>
       <w:r>
         <w:t>linf</w:t>
       </w:r>
-      <w:proofErr w:type="spellEnd"/>
       <w:r>
         <w:t xml:space="preserve"> function impleme</w:t>
       </w:r>
@@ -3915,30 +3657,14 @@
         <w:rPr>
           <w:b/>
         </w:rPr>
-        <w:t xml:space="preserve">void </w:t>
-      </w:r>
-      <w:proofErr w:type="spellStart"/>
+        <w:t>void Lin_Init (</w:t>
+      </w:r>
       <w:r>
         <w:rPr>
           <w:b/>
         </w:rPr>
-        <w:t>Lin_Init</w:t>
-      </w:r>
-      <w:proofErr w:type="spellEnd"/>
-      <w:r>
-        <w:rPr>
-          <w:b/>
-        </w:rPr>
-        <w:t xml:space="preserve"> (uint16_t </w:t>
-      </w:r>
-      <w:proofErr w:type="spellStart"/>
-      <w:r>
-        <w:rPr>
-          <w:b/>
-        </w:rPr>
-        <w:t>LinBaudrate</w:t>
-      </w:r>
-      <w:proofErr w:type="spellEnd"/>
+        <w:t>const LinConfigType* Config</w:t>
+      </w:r>
       <w:r>
         <w:rPr>
           <w:b/>
@@ -3955,39 +3681,64 @@
       <w:r>
         <w:t xml:space="preserve">- </w:t>
       </w:r>
-      <w:proofErr w:type="spellStart"/>
-      <w:r>
-        <w:t>Baudrate</w:t>
-      </w:r>
-      <w:proofErr w:type="spellEnd"/>
-      <w:r>
-        <w:t xml:space="preserve"> will as per </w:t>
-      </w:r>
-      <w:proofErr w:type="spellStart"/>
-      <w:r>
-        <w:t>LinBaudrate</w:t>
-      </w:r>
-      <w:proofErr w:type="spellEnd"/>
-      <w:r>
-        <w:t xml:space="preserve"> parameter</w:t>
-      </w:r>
-    </w:p>
-    <w:p>
-      <w:r>
-        <w:t>- Interrupts shall be configured for each data byte to be transmitted or received</w:t>
-      </w:r>
-    </w:p>
-    <w:p>
-      <w:r>
-        <w:t>- This function shall provide to the lower layer a function callback (</w:t>
-      </w:r>
-      <w:proofErr w:type="spellStart"/>
-      <w:r>
-        <w:t>Lin_Isr</w:t>
-      </w:r>
-      <w:proofErr w:type="spellEnd"/>
-      <w:r>
-        <w:t>) to be invoked at any of the RX or TX UART interrupts</w:t>
+      <w:r>
+        <w:t xml:space="preserve">The </w:t>
+      </w:r>
+      <w:r>
+        <w:t xml:space="preserve">function </w:t>
+      </w:r>
+      <w:r>
+        <w:t xml:space="preserve">will configure all the </w:t>
+      </w:r>
+      <w:r>
+        <w:t>logical</w:t>
+      </w:r>
+      <w:r>
+        <w:t xml:space="preserve"> instances declared linking it with physical channel and its characteristics</w:t>
+      </w:r>
+      <w:r>
+        <w:t xml:space="preserve"> defined</w:t>
+      </w:r>
+      <w:r>
+        <w:t>.</w:t>
+      </w:r>
+    </w:p>
+    <w:p>
+      <w:r>
+        <w:t xml:space="preserve">- In this function the global variables are set with the parameter </w:t>
+      </w:r>
+      <w:r>
+        <w:t>gave enabling tx and rx interrupts for the uart hardware.</w:t>
+      </w:r>
+    </w:p>
+    <w:p>
+      <w:r>
+        <w:t>- Interrupts</w:t>
+      </w:r>
+      <w:r>
+        <w:t xml:space="preserve"> (NVIC), PIO and clocks</w:t>
+      </w:r>
+      <w:r>
+        <w:t xml:space="preserve"> shall be configured for each </w:t>
+      </w:r>
+      <w:r>
+        <w:t>instance.</w:t>
+      </w:r>
+    </w:p>
+    <w:p>
+      <w:r>
+        <w:t xml:space="preserve">- Initialize parameter of the </w:t>
+      </w:r>
+      <w:r>
+        <w:t>LinCtlChnl</w:t>
+      </w:r>
+      <w:r>
+        <w:t xml:space="preserve"> structure to be used in future operations</w:t>
+      </w:r>
+    </w:p>
+    <w:p>
+      <w:r>
+        <w:t>- Build and structure with Phy-to-log channels</w:t>
       </w:r>
     </w:p>
     <w:p/>
@@ -4001,305 +3752,214 @@
         <w:rPr>
           <w:b/>
         </w:rPr>
-        <w:t xml:space="preserve">void </w:t>
-      </w:r>
-      <w:proofErr w:type="spellStart"/>
-      <w:r>
+        <w:t xml:space="preserve">Std_ReturnType Lin_SendFrame ( uint8_t Channel, LinPduType* PduInfoPtr) </w:t>
+      </w:r>
+    </w:p>
+    <w:p>
+      <w:r>
+        <w:t xml:space="preserve">- This function will </w:t>
+      </w:r>
+      <w:r>
+        <w:t>send a complete LIN frame(MASTER RESPONSE)</w:t>
+      </w:r>
+      <w:r>
+        <w:t xml:space="preserve"> as per the LIN protocol with the rate define in the Lin_Init function.</w:t>
+      </w:r>
+    </w:p>
+    <w:p>
+      <w:r>
+        <w:t>- This function shall be asynchronous, i.e. it will trigger the "send command" and will continue its operation without waiting for the header to be completely sent over the bus.</w:t>
+      </w:r>
+    </w:p>
+    <w:p>
+      <w:r>
+        <w:t xml:space="preserve">- The </w:t>
+      </w:r>
+      <w:r>
+        <w:t>frame</w:t>
+      </w:r>
+      <w:r>
+        <w:t xml:space="preserve"> shall be composed in order of:</w:t>
+      </w:r>
+    </w:p>
+    <w:p>
+      <w:r>
+        <w:t xml:space="preserve">   - 1. Break = (from 10 to 13</w:t>
+      </w:r>
+      <w:r>
+        <w:t xml:space="preserve"> </w:t>
+      </w:r>
+      <w:r>
+        <w:t xml:space="preserve">bit times) ideally &gt;= 13 bit time </w:t>
+      </w:r>
+    </w:p>
+    <w:p>
+      <w:r>
+        <w:t xml:space="preserve">   - 2. Synch = 0x55</w:t>
+      </w:r>
+    </w:p>
+    <w:p>
+      <w:r>
+        <w:t xml:space="preserve">   - 3. ID = LinPid</w:t>
+      </w:r>
+    </w:p>
+    <w:p>
+      <w:r>
+        <w:t xml:space="preserve">   -4. Data</w:t>
+      </w:r>
+    </w:p>
+    <w:p>
+      <w:r>
+        <w:t xml:space="preserve">   -5. Checksum</w:t>
+      </w:r>
+    </w:p>
+    <w:p>
+      <w:r>
+        <w:t xml:space="preserve"> -In this function the logical channel is sent by parameter and is used to: </w:t>
+      </w:r>
+    </w:p>
+    <w:p>
+      <w:r>
+        <w:t xml:space="preserve">  -assign the PDU</w:t>
+      </w:r>
+    </w:p>
+    <w:p>
+      <w:r>
+        <w:t xml:space="preserve">  -calculate the checksum (</w:t>
+      </w:r>
+      <w:r>
+        <w:t>Lin_CheckSum(Channel)</w:t>
+      </w:r>
+      <w:r>
+        <w:t>) and parity bits</w:t>
+      </w:r>
+    </w:p>
+    <w:p>
+      <w:r>
+        <w:t xml:space="preserve">  -Define Slave or Master Task request</w:t>
+      </w:r>
+    </w:p>
+    <w:p>
+      <w:r>
+        <w:lastRenderedPageBreak/>
+        <w:t xml:space="preserve">   </w:t>
+      </w:r>
+    </w:p>
+    <w:p>
+      <w:r>
+        <w:t xml:space="preserve">In order to support the underlined LIN SW component, a state machine </w:t>
+      </w:r>
+      <w:r>
+        <w:t>was implemented in next function</w:t>
+      </w:r>
+      <w:r>
+        <w:t>:</w:t>
+      </w:r>
+    </w:p>
+    <w:p>
+      <w:pPr>
         <w:rPr>
           <w:b/>
         </w:rPr>
-        <w:t>Lin_SendFrame</w:t>
-      </w:r>
-      <w:proofErr w:type="spellEnd"/>
+      </w:pPr>
       <w:r>
         <w:rPr>
           <w:b/>
         </w:rPr>
-        <w:t xml:space="preserve"> (uint8_t </w:t>
-      </w:r>
-      <w:proofErr w:type="spellStart"/>
-      <w:r>
-        <w:rPr>
-          <w:b/>
-        </w:rPr>
-        <w:t>LinPid</w:t>
-      </w:r>
-      <w:proofErr w:type="spellEnd"/>
-      <w:r>
-        <w:rPr>
-          <w:b/>
-        </w:rPr>
-        <w:t>)</w:t>
-      </w:r>
-    </w:p>
-    <w:p>
-      <w:r>
-        <w:t xml:space="preserve">- This function will </w:t>
-      </w:r>
-      <w:r>
-        <w:t xml:space="preserve">send a complete LIN </w:t>
-      </w:r>
-      <w:proofErr w:type="gramStart"/>
-      <w:r>
-        <w:t>frame(</w:t>
-      </w:r>
-      <w:proofErr w:type="gramEnd"/>
-      <w:r>
-        <w:t>MASTER RESPONSE)</w:t>
-      </w:r>
-      <w:r>
-        <w:t xml:space="preserve"> as per the LIN protocol with the rate define in the </w:t>
-      </w:r>
-      <w:proofErr w:type="spellStart"/>
-      <w:r>
-        <w:t>Lin_Init</w:t>
-      </w:r>
-      <w:proofErr w:type="spellEnd"/>
-      <w:r>
-        <w:t xml:space="preserve"> function.</w:t>
-      </w:r>
-    </w:p>
-    <w:p>
-      <w:r>
-        <w:t>- This function shall be asynchronous, i.e. it will trigger the "send command" and will continue its operation without waiting for the header to be completely sent over the bus.</w:t>
-      </w:r>
-    </w:p>
-    <w:p>
-      <w:r>
-        <w:t xml:space="preserve">- The </w:t>
-      </w:r>
-      <w:r>
-        <w:t>frame</w:t>
-      </w:r>
-      <w:r>
-        <w:t xml:space="preserve"> shall be composed in order of:</w:t>
-      </w:r>
-    </w:p>
-    <w:p>
-      <w:r>
-        <w:t xml:space="preserve">   - 1. Break = (from 10 to </w:t>
-      </w:r>
-      <w:proofErr w:type="gramStart"/>
-      <w:r>
-        <w:t>13</w:t>
-      </w:r>
+        <w:t xml:space="preserve">void Lin_Isr(uint8_t PhyChannel) </w:t>
+      </w:r>
+    </w:p>
+    <w:p>
+      <w:r>
+        <w:t>-Search the logical channel from the physical struct</w:t>
+      </w:r>
+      <w:r>
+        <w:t>ure</w:t>
+      </w:r>
+    </w:p>
+    <w:p>
+      <w:r>
+        <w:t>-This function handle the Sate machine workflow, always is called indirectly by lower layer(uart)</w:t>
+      </w:r>
+    </w:p>
+    <w:p>
+      <w:r>
+        <w:t>The workflow follows</w:t>
+      </w:r>
+      <w:r>
+        <w:t xml:space="preserve"> enumeration</w:t>
+      </w:r>
+    </w:p>
+    <w:p>
+      <w:r>
+        <w:t>typedef enum</w:t>
+      </w:r>
+    </w:p>
+    <w:p>
+      <w:r>
+        <w:t>{</w:t>
+      </w:r>
+    </w:p>
+    <w:p>
+      <w:r>
+        <w:t xml:space="preserve">    IDLE = 0,</w:t>
+      </w:r>
+    </w:p>
+    <w:p>
+      <w:r>
+        <w:t xml:space="preserve">    SEND_BREAK,</w:t>
+      </w:r>
+    </w:p>
+    <w:p>
+      <w:r>
+        <w:t xml:space="preserve">    SEND_SYNC,</w:t>
+      </w:r>
+    </w:p>
+    <w:p>
+      <w:r>
+        <w:t xml:space="preserve">    SEND_PID,</w:t>
+      </w:r>
+    </w:p>
+    <w:p>
+      <w:r>
+        <w:t xml:space="preserve">    SEND_RESPONSE,</w:t>
+      </w:r>
+    </w:p>
+    <w:p>
+      <w:r>
+        <w:t xml:space="preserve">    READ_RESPONSE,</w:t>
+      </w:r>
+    </w:p>
+    <w:p>
+      <w:r>
+        <w:t xml:space="preserve">    GET</w:t>
+      </w:r>
+      <w:r>
+        <w:t>_CHKSUM,</w:t>
+      </w:r>
+    </w:p>
+    <w:p>
+      <w:r>
+        <w:t xml:space="preserve">    SEND_CHKSUM,  </w:t>
+      </w:r>
+    </w:p>
+    <w:p>
+      <w:r>
+        <w:t xml:space="preserve">    SEND_EOT,</w:t>
+      </w:r>
+    </w:p>
+    <w:p>
+      <w:r>
+        <w:t>}LinStateType;</w:t>
+      </w:r>
+    </w:p>
+    <w:p/>
+    <w:p>
       <w:r>
         <w:t xml:space="preserve"> </w:t>
       </w:r>
       <w:r>
-        <w:t>bit</w:t>
-      </w:r>
-      <w:proofErr w:type="gramEnd"/>
-      <w:r>
-        <w:t xml:space="preserve"> times) ideally &gt;= 13 bit time </w:t>
-      </w:r>
-    </w:p>
-    <w:p>
-      <w:r>
-        <w:t xml:space="preserve">   - 2. Synch = 0x55</w:t>
-      </w:r>
-    </w:p>
-    <w:p>
-      <w:r>
-        <w:t xml:space="preserve">   - 3. ID = </w:t>
-      </w:r>
-      <w:proofErr w:type="spellStart"/>
-      <w:r>
-        <w:t>LinPid</w:t>
-      </w:r>
-      <w:proofErr w:type="spellEnd"/>
-    </w:p>
-    <w:p>
-      <w:r>
-        <w:t xml:space="preserve">   -4. Data</w:t>
-      </w:r>
-    </w:p>
-    <w:p>
-      <w:r>
-        <w:t xml:space="preserve">   -5. Checksum</w:t>
-      </w:r>
-    </w:p>
-    <w:p>
-      <w:r>
-        <w:t xml:space="preserve">   </w:t>
-      </w:r>
-    </w:p>
-    <w:p>
-      <w:r>
-        <w:t xml:space="preserve">   </w:t>
-      </w:r>
-      <w:proofErr w:type="gramStart"/>
-      <w:r>
-        <w:t>In order to</w:t>
-      </w:r>
-      <w:proofErr w:type="gramEnd"/>
-      <w:r>
-        <w:t xml:space="preserve"> support the underlined LIN SW component, a state machine </w:t>
-      </w:r>
-      <w:r>
-        <w:t>was implemented in next function</w:t>
-      </w:r>
-      <w:r>
-        <w:t>:</w:t>
-      </w:r>
-    </w:p>
-    <w:p>
-      <w:pPr>
-        <w:rPr>
-          <w:b/>
-        </w:rPr>
-      </w:pPr>
-      <w:r>
-        <w:rPr>
-          <w:b/>
-        </w:rPr>
-        <w:t xml:space="preserve">void </w:t>
-      </w:r>
-      <w:proofErr w:type="spellStart"/>
-      <w:r>
-        <w:rPr>
-          <w:b/>
-        </w:rPr>
-        <w:t>Lin_</w:t>
-      </w:r>
-      <w:proofErr w:type="gramStart"/>
-      <w:r>
-        <w:rPr>
-          <w:b/>
-        </w:rPr>
-        <w:t>Isr</w:t>
-      </w:r>
-      <w:proofErr w:type="spellEnd"/>
-      <w:r>
-        <w:rPr>
-          <w:b/>
-        </w:rPr>
-        <w:t>(</w:t>
-      </w:r>
-      <w:proofErr w:type="gramEnd"/>
-      <w:r>
-        <w:rPr>
-          <w:b/>
-        </w:rPr>
-        <w:t>uint8_t channel)</w:t>
-      </w:r>
-    </w:p>
-    <w:p>
-      <w:r>
-        <w:t xml:space="preserve">-This function </w:t>
-      </w:r>
-      <w:proofErr w:type="gramStart"/>
-      <w:r>
-        <w:t>handle</w:t>
-      </w:r>
-      <w:proofErr w:type="gramEnd"/>
-      <w:r>
-        <w:t xml:space="preserve"> the Sate machine workflow, always is called indirectly by lower layer(</w:t>
-      </w:r>
-      <w:proofErr w:type="spellStart"/>
-      <w:r>
-        <w:t>uart</w:t>
-      </w:r>
-      <w:proofErr w:type="spellEnd"/>
-      <w:r>
-        <w:t xml:space="preserve">), except for start SEND_BREAK state, in this case it is called directly from </w:t>
-      </w:r>
-      <w:proofErr w:type="spellStart"/>
-      <w:r>
-        <w:t>SendFrame</w:t>
-      </w:r>
-      <w:proofErr w:type="spellEnd"/>
-      <w:r>
-        <w:t xml:space="preserve"> function.</w:t>
-      </w:r>
-    </w:p>
-    <w:p>
-      <w:proofErr w:type="spellStart"/>
-      <w:r>
-        <w:t>Differen</w:t>
-      </w:r>
-      <w:proofErr w:type="spellEnd"/>
-      <w:r>
-        <w:t xml:space="preserve"> stats were defined in </w:t>
-      </w:r>
-      <w:proofErr w:type="spellStart"/>
-      <w:r>
-        <w:t>followinf</w:t>
-      </w:r>
-      <w:proofErr w:type="spellEnd"/>
-      <w:r>
-        <w:t xml:space="preserve"> enumeration</w:t>
-      </w:r>
-    </w:p>
-    <w:p>
-      <w:r>
-        <w:lastRenderedPageBreak/>
-        <w:t xml:space="preserve">typedef </w:t>
-      </w:r>
-      <w:proofErr w:type="spellStart"/>
-      <w:r>
-        <w:t>enum</w:t>
-      </w:r>
-      <w:proofErr w:type="spellEnd"/>
-    </w:p>
-    <w:p>
-      <w:r>
-        <w:t>{</w:t>
-      </w:r>
-    </w:p>
-    <w:p>
-      <w:r>
-        <w:t xml:space="preserve">    IDLE = 0,</w:t>
-      </w:r>
-    </w:p>
-    <w:p>
-      <w:r>
-        <w:t xml:space="preserve">    SEND_BREAK,</w:t>
-      </w:r>
-    </w:p>
-    <w:p>
-      <w:r>
-        <w:t xml:space="preserve">    SEND_SYNC,</w:t>
-      </w:r>
-    </w:p>
-    <w:p>
-      <w:r>
-        <w:t xml:space="preserve">    SEND_PID,</w:t>
-      </w:r>
-    </w:p>
-    <w:p>
-      <w:r>
-        <w:t xml:space="preserve">    SEND_RESPONSE,</w:t>
-      </w:r>
-    </w:p>
-    <w:p>
-      <w:r>
-        <w:t xml:space="preserve">    READ_RESPONSE,</w:t>
-      </w:r>
-    </w:p>
-    <w:p>
-      <w:r>
-        <w:t xml:space="preserve">    SEND_CHKSUM,</w:t>
-      </w:r>
-    </w:p>
-    <w:p>
-      <w:proofErr w:type="gramStart"/>
-      <w:r>
-        <w:t>}</w:t>
-      </w:r>
-      <w:proofErr w:type="spellStart"/>
-      <w:r>
-        <w:t>LinStateType</w:t>
-      </w:r>
-      <w:proofErr w:type="spellEnd"/>
-      <w:proofErr w:type="gramEnd"/>
-      <w:r>
-        <w:t>;</w:t>
-      </w:r>
-    </w:p>
-    <w:p>
-      <w:r>
-        <w:t xml:space="preserve">   T</w:t>
+        <w:t>T</w:t>
       </w:r>
       <w:r>
         <w:t xml:space="preserve">he </w:t>
@@ -4317,81 +3977,194 @@
         <w:t xml:space="preserve"> as follows</w:t>
       </w:r>
     </w:p>
+    <w:p>
+      <w:r>
+        <w:t xml:space="preserve">IDLE -&gt; SEND_BREAK -&gt; SEND_SYNC -&gt; SEND_PID -&gt; </w:t>
+      </w:r>
+    </w:p>
+    <w:p>
+      <w:pPr>
+        <w:ind w:firstLine="708"/>
+      </w:pPr>
+      <w:r>
+        <w:t>*</w:t>
+      </w:r>
+      <w:r>
+        <w:t>SEN</w:t>
+      </w:r>
+      <w:r>
+        <w:t>D</w:t>
+      </w:r>
+      <w:r>
+        <w:t xml:space="preserve">_RESPONSE </w:t>
+      </w:r>
+      <w:r>
+        <w:t xml:space="preserve">-&gt;SEND_CHKSUM </w:t>
+      </w:r>
+    </w:p>
+    <w:p>
+      <w:pPr>
+        <w:ind w:firstLine="708"/>
+      </w:pPr>
+      <w:r>
+        <w:t>*</w:t>
+      </w:r>
+      <w:r>
+        <w:t>READ_RESPONSE</w:t>
+      </w:r>
+      <w:r>
+        <w:t xml:space="preserve"> </w:t>
+      </w:r>
+      <w:r>
+        <w:t>-&gt;</w:t>
+      </w:r>
+      <w:r>
+        <w:t>GET_CHKSUM</w:t>
+      </w:r>
+      <w:r>
+        <w:t xml:space="preserve"> </w:t>
+      </w:r>
+    </w:p>
     <w:p/>
     <w:p>
-      <w:r>
-        <w:t xml:space="preserve">   IDLE -&gt; SEND_BREAK -&gt; SEND_SYNC -&gt; SEND_PID -&gt; </w:t>
-      </w:r>
-      <w:r>
-        <w:t>SEN</w:t>
-      </w:r>
-      <w:r>
-        <w:t>D</w:t>
-      </w:r>
-      <w:r>
-        <w:t>_RESPONSE -&gt; SEND_CHECKSUM</w:t>
-      </w:r>
-    </w:p>
-    <w:p/>
-    <w:p>
-      <w:r>
-        <w:t xml:space="preserve">   IDLE: No activity</w:t>
+      <w:pPr>
+        <w:pStyle w:val="ListParagraph"/>
+        <w:numPr>
+          <w:ilvl w:val="0"/>
+          <w:numId w:val="20"/>
+        </w:numPr>
+      </w:pPr>
+      <w:r>
+        <w:t>IDLE: No activity</w:t>
       </w:r>
       <w:r>
         <w:t>.</w:t>
       </w:r>
     </w:p>
     <w:p>
-      <w:r>
-        <w:t xml:space="preserve">   SEND_BREAK: Send break process is about to start or in progress</w:t>
+      <w:pPr>
+        <w:pStyle w:val="ListParagraph"/>
+        <w:numPr>
+          <w:ilvl w:val="0"/>
+          <w:numId w:val="20"/>
+        </w:numPr>
+      </w:pPr>
+      <w:r>
+        <w:t>SEND_BREAK: Send break process is about to start or in progress</w:t>
       </w:r>
       <w:r>
         <w:t>.</w:t>
       </w:r>
-    </w:p>
-    <w:p>
-      <w:r>
-        <w:t xml:space="preserve">   SEND_SYNC: Send sync process is about to start or in progress</w:t>
+      <w:r>
+        <w:t xml:space="preserve"> </w:t>
+      </w:r>
+    </w:p>
+    <w:p>
+      <w:pPr>
+        <w:pStyle w:val="ListParagraph"/>
+        <w:numPr>
+          <w:ilvl w:val="0"/>
+          <w:numId w:val="20"/>
+        </w:numPr>
+      </w:pPr>
+      <w:r>
+        <w:t>SEND_SYNC: Send sync process is about to start or in progress</w:t>
       </w:r>
       <w:r>
         <w:t>.</w:t>
       </w:r>
     </w:p>
     <w:p>
-      <w:r>
-        <w:t xml:space="preserve">   SEND_PID: Send </w:t>
-      </w:r>
-      <w:proofErr w:type="spellStart"/>
-      <w:r>
-        <w:t>pid</w:t>
-      </w:r>
-      <w:proofErr w:type="spellEnd"/>
-      <w:r>
-        <w:t xml:space="preserve"> process is about to start or in progress</w:t>
+      <w:pPr>
+        <w:pStyle w:val="ListParagraph"/>
+        <w:numPr>
+          <w:ilvl w:val="0"/>
+          <w:numId w:val="20"/>
+        </w:numPr>
+      </w:pPr>
+      <w:r>
+        <w:t xml:space="preserve">SEND_PID: Send pid </w:t>
+      </w:r>
+      <w:r>
+        <w:t>and defines if the system has to read some response or just send response</w:t>
       </w:r>
       <w:r>
         <w:t>.</w:t>
       </w:r>
     </w:p>
     <w:p>
-      <w:r>
-        <w:t xml:space="preserve">   SEND_RESPONSE: Send </w:t>
+      <w:pPr>
+        <w:pStyle w:val="ListParagraph"/>
+        <w:numPr>
+          <w:ilvl w:val="0"/>
+          <w:numId w:val="20"/>
+        </w:numPr>
+      </w:pPr>
+      <w:r>
+        <w:t xml:space="preserve">SEND_RESPONSE: Send </w:t>
       </w:r>
       <w:r>
         <w:t>master response data</w:t>
       </w:r>
       <w:r>
-        <w:t xml:space="preserve"> is about to start or in progress.</w:t>
-      </w:r>
-    </w:p>
-    <w:p>
-      <w:r>
-        <w:t xml:space="preserve">   READ_RESPONSE: read response is about to start or in progress.</w:t>
-      </w:r>
-    </w:p>
-    <w:p>
-      <w:r>
-        <w:t xml:space="preserve">   SEND_CHECKSUM: Send checksum is about to start or in progress.</w:t>
+        <w:t xml:space="preserve"> is about to start or in progress</w:t>
+      </w:r>
+      <w:r>
+        <w:t>, define the workflow to send chksum</w:t>
+      </w:r>
+      <w:r>
+        <w:t>.</w:t>
+      </w:r>
+      <w:r>
+        <w:t xml:space="preserve"> </w:t>
+      </w:r>
+    </w:p>
+    <w:p>
+      <w:pPr>
+        <w:pStyle w:val="ListParagraph"/>
+        <w:numPr>
+          <w:ilvl w:val="0"/>
+          <w:numId w:val="20"/>
+        </w:numPr>
+      </w:pPr>
+      <w:r>
+        <w:t>READ_RESPONSE: read response is about to start or in progress</w:t>
+      </w:r>
+      <w:r>
+        <w:t>, define the workflow to get chksum</w:t>
+      </w:r>
+      <w:r>
+        <w:t>.</w:t>
+      </w:r>
+    </w:p>
+    <w:p>
+      <w:pPr>
+        <w:pStyle w:val="ListParagraph"/>
+        <w:numPr>
+          <w:ilvl w:val="0"/>
+          <w:numId w:val="20"/>
+        </w:numPr>
+      </w:pPr>
+      <w:r>
+        <w:t>SEND_CHECKSUM: Send checksum is about to start or in progress</w:t>
+      </w:r>
+      <w:r>
+        <w:t>, sends to IDLE</w:t>
+      </w:r>
+      <w:r>
+        <w:t>.</w:t>
+      </w:r>
+    </w:p>
+    <w:p>
+      <w:pPr>
+        <w:pStyle w:val="ListParagraph"/>
+        <w:numPr>
+          <w:ilvl w:val="0"/>
+          <w:numId w:val="20"/>
+        </w:numPr>
+      </w:pPr>
+      <w:r>
+        <w:t>GET_CHECKSUM: Get checksum and validate it, sends to IDLE.</w:t>
       </w:r>
       <w:r>
         <w:br w:type="page"/>
@@ -4465,6 +4238,7 @@
       <w:r>
         <w:rPr>
           <w:noProof/>
+          <w:lang w:val="es-MX" w:eastAsia="es-MX"/>
         </w:rPr>
         <w:drawing>
           <wp:inline distT="0" distB="0" distL="0" distR="0" wp14:anchorId="5132D418" wp14:editId="2B1D3DE8">
@@ -4484,7 +4258,7 @@
                     </pic:cNvPicPr>
                   </pic:nvPicPr>
                   <pic:blipFill>
-                    <a:blip r:embed="rId23">
+                    <a:blip r:embed="rId22">
                       <a:extLst>
                         <a:ext uri="{28A0092B-C50C-407E-A947-70E740481C1C}">
                           <a14:useLocalDpi xmlns:a14="http://schemas.microsoft.com/office/drawing/2010/main" val="0"/>
@@ -4570,35 +4344,14 @@
         <w:t xml:space="preserve"> as part of ECU Abstraction</w:t>
       </w:r>
       <w:r>
-        <w:t xml:space="preserve"> and </w:t>
-      </w:r>
-      <w:proofErr w:type="spellStart"/>
-      <w:r>
-        <w:t>LinNm</w:t>
-      </w:r>
-      <w:proofErr w:type="spellEnd"/>
-      <w:r>
-        <w:t xml:space="preserve"> </w:t>
-      </w:r>
-      <w:proofErr w:type="gramStart"/>
-      <w:r>
-        <w:t>is located in</w:t>
-      </w:r>
-      <w:proofErr w:type="gramEnd"/>
-      <w:r>
-        <w:t xml:space="preserve"> services layer, </w:t>
-      </w:r>
-      <w:r>
-        <w:t xml:space="preserve">and a 10 </w:t>
-      </w:r>
-      <w:proofErr w:type="spellStart"/>
-      <w:r>
-        <w:t>m</w:t>
+        <w:t xml:space="preserve"> and LinNm is located in services layer, </w:t>
+      </w:r>
+      <w:r>
+        <w:t>and a 10 m</w:t>
       </w:r>
       <w:r>
         <w:t>s</w:t>
       </w:r>
-      <w:proofErr w:type="spellEnd"/>
       <w:r>
         <w:t xml:space="preserve"> task is part of the application layer, all execution</w:t>
       </w:r>
@@ -4632,6 +4385,7 @@
       <w:r>
         <w:rPr>
           <w:noProof/>
+          <w:lang w:val="es-MX" w:eastAsia="es-MX"/>
         </w:rPr>
         <w:lastRenderedPageBreak/>
         <w:drawing>
@@ -4652,7 +4406,7 @@
                     </pic:cNvPicPr>
                   </pic:nvPicPr>
                   <pic:blipFill>
-                    <a:blip r:embed="rId24" cstate="print">
+                    <a:blip r:embed="rId23" cstate="print">
                       <a:extLst>
                         <a:ext uri="{28A0092B-C50C-407E-A947-70E740481C1C}">
                           <a14:useLocalDpi xmlns:a14="http://schemas.microsoft.com/office/drawing/2010/main" val="0"/>
@@ -4743,53 +4497,141 @@
         <w:spacing w:after="200" w:line="276" w:lineRule="auto"/>
       </w:pPr>
       <w:r>
-        <w:t xml:space="preserve">There are 3 main function in Lin to be implemented, </w:t>
-      </w:r>
-      <w:proofErr w:type="spellStart"/>
-      <w:r>
-        <w:t>Lin_Init</w:t>
-      </w:r>
-      <w:proofErr w:type="spellEnd"/>
-      <w:r>
-        <w:t xml:space="preserve">, </w:t>
-      </w:r>
-      <w:proofErr w:type="spellStart"/>
-      <w:r>
-        <w:t>Lin_SendFrame</w:t>
-      </w:r>
-      <w:proofErr w:type="spellEnd"/>
-      <w:r>
-        <w:t xml:space="preserve"> and </w:t>
-      </w:r>
-      <w:proofErr w:type="spellStart"/>
-      <w:r>
-        <w:t>Lin_Isr</w:t>
-      </w:r>
-      <w:proofErr w:type="spellEnd"/>
-      <w:r>
-        <w:t xml:space="preserve">, </w:t>
-      </w:r>
-    </w:p>
-    <w:p>
-      <w:pPr>
-        <w:spacing w:after="200" w:line="276" w:lineRule="auto"/>
-      </w:pPr>
+        <w:t xml:space="preserve">There are 3 main function in Lin to be implemented, Lin_Init, Lin_SendFrame and Lin_Isr, </w:t>
+      </w:r>
     </w:p>
     <w:p>
       <w:pPr>
         <w:keepNext/>
         <w:spacing w:after="200" w:line="276" w:lineRule="auto"/>
-        <w:jc w:val="center"/>
-      </w:pPr>
+      </w:pPr>
+      <w:r>
+        <w:rPr>
+          <w:noProof/>
+          <w:lang w:val="es-MX" w:eastAsia="es-MX"/>
+        </w:rPr>
+        <w:drawing>
+          <wp:inline distT="0" distB="0" distL="0" distR="0" wp14:anchorId="18D45EC1" wp14:editId="4B7C53AE">
+            <wp:extent cx="5400040" cy="3723640"/>
+            <wp:effectExtent l="0" t="0" r="0" b="0"/>
+            <wp:docPr id="1" name="Picture 1"/>
+            <wp:cNvGraphicFramePr>
+              <a:graphicFrameLocks xmlns:a="http://schemas.openxmlformats.org/drawingml/2006/main" noChangeAspect="1"/>
+            </wp:cNvGraphicFramePr>
+            <a:graphic xmlns:a="http://schemas.openxmlformats.org/drawingml/2006/main">
+              <a:graphicData uri="http://schemas.openxmlformats.org/drawingml/2006/picture">
+                <pic:pic xmlns:pic="http://schemas.openxmlformats.org/drawingml/2006/picture">
+                  <pic:nvPicPr>
+                    <pic:cNvPr id="1" name=""/>
+                    <pic:cNvPicPr/>
+                  </pic:nvPicPr>
+                  <pic:blipFill>
+                    <a:blip r:embed="rId24"/>
+                    <a:stretch>
+                      <a:fillRect/>
+                    </a:stretch>
+                  </pic:blipFill>
+                  <pic:spPr>
+                    <a:xfrm>
+                      <a:off x="0" y="0"/>
+                      <a:ext cx="5400040" cy="3723640"/>
+                    </a:xfrm>
+                    <a:prstGeom prst="rect">
+                      <a:avLst/>
+                    </a:prstGeom>
+                  </pic:spPr>
+                </pic:pic>
+              </a:graphicData>
+            </a:graphic>
+          </wp:inline>
+        </w:drawing>
+      </w:r>
+    </w:p>
+    <w:p>
+      <w:pPr>
+        <w:pStyle w:val="Caption"/>
+      </w:pPr>
+      <w:bookmarkStart w:id="15" w:name="_Toc510563995"/>
+      <w:r>
+        <w:t xml:space="preserve">Figure </w:t>
+      </w:r>
+      <w:r>
+        <w:fldChar w:fldCharType="begin"/>
+      </w:r>
+      <w:r>
+        <w:instrText xml:space="preserve"> SEQ Figure \* ARABIC </w:instrText>
+      </w:r>
+      <w:r>
+        <w:fldChar w:fldCharType="separate"/>
+      </w:r>
       <w:r>
         <w:rPr>
           <w:noProof/>
         </w:rPr>
+        <w:t>3</w:t>
+      </w:r>
+      <w:r>
+        <w:fldChar w:fldCharType="end"/>
+      </w:r>
+      <w:r>
+        <w:t xml:space="preserve"> Lin_Init implementation</w:t>
+      </w:r>
+      <w:bookmarkEnd w:id="15"/>
+    </w:p>
+    <w:p>
+      <w:pPr>
+        <w:spacing w:after="200" w:line="276" w:lineRule="auto"/>
+      </w:pPr>
+      <w:r>
+        <w:t xml:space="preserve">As was mentioned before, LIN implementation is in ECU abstraction layer, and according to AUTOSAR, lower interface(MCAL) must be call from here, in this case, needed function from UART driver must be called here, as can be seen in Figure 3, Lin_Init function initialize UART driver, first enabling used GPIO </w:t>
+      </w:r>
+      <w:r>
+        <w:t xml:space="preserve">then </w:t>
+      </w:r>
+      <w:r>
+        <w:t>UART_Configure function is called to configure UART, and at the end interruptions are set.</w:t>
+      </w:r>
+      <w:r>
+        <w:t xml:space="preserve"> All previous configurations are done for all available Lin channels in the configuration list.</w:t>
+      </w:r>
+      <w:r>
+        <w:t xml:space="preserve"> </w:t>
+      </w:r>
+    </w:p>
+    <w:p>
+      <w:pPr>
+        <w:spacing w:after="200" w:line="276" w:lineRule="auto"/>
+      </w:pPr>
+      <w:r>
+        <w:t xml:space="preserve">In Scope of current work </w:t>
+      </w:r>
+      <w:r>
+        <w:t>the channels are defined and sent by parameter, configuring each of them.</w:t>
+      </w:r>
+    </w:p>
+    <w:p>
+      <w:pPr>
+        <w:spacing w:after="200" w:line="276" w:lineRule="auto"/>
+      </w:pPr>
+      <w:r>
+        <w:t>They are defined in linif_cfg.c</w:t>
+      </w:r>
+    </w:p>
+    <w:p>
+      <w:pPr>
+        <w:spacing w:after="200" w:line="276" w:lineRule="auto"/>
+      </w:pPr>
+      <w:r>
+        <w:rPr>
+          <w:noProof/>
+          <w:lang w:val="es-MX" w:eastAsia="es-MX"/>
+        </w:rPr>
+        <w:lastRenderedPageBreak/>
         <w:drawing>
-          <wp:inline distT="0" distB="0" distL="0" distR="0" wp14:anchorId="247F9D5F" wp14:editId="246FB525">
-            <wp:extent cx="6086475" cy="2762250"/>
-            <wp:effectExtent l="0" t="0" r="9525" b="0"/>
-            <wp:docPr id="1" name="Picture 1"/>
+          <wp:inline distT="0" distB="0" distL="0" distR="0" wp14:anchorId="7BE8BAC7" wp14:editId="7E89FFBA">
+            <wp:extent cx="5400040" cy="2042795"/>
+            <wp:effectExtent l="0" t="0" r="0" b="0"/>
+            <wp:docPr id="17" name="Picture 17"/>
             <wp:cNvGraphicFramePr>
               <a:graphicFrameLocks xmlns:a="http://schemas.openxmlformats.org/drawingml/2006/main" noChangeAspect="1"/>
             </wp:cNvGraphicFramePr>
@@ -4809,7 +4651,7 @@
                   <pic:spPr>
                     <a:xfrm>
                       <a:off x="0" y="0"/>
-                      <a:ext cx="6090796" cy="2764211"/>
+                      <a:ext cx="5400040" cy="2042795"/>
                     </a:xfrm>
                     <a:prstGeom prst="rect">
                       <a:avLst/>
@@ -4820,94 +4662,6 @@
             </a:graphic>
           </wp:inline>
         </w:drawing>
-      </w:r>
-    </w:p>
-    <w:p>
-      <w:pPr>
-        <w:pStyle w:val="Caption"/>
-      </w:pPr>
-      <w:bookmarkStart w:id="15" w:name="_Toc510563995"/>
-      <w:r>
-        <w:t xml:space="preserve">Figure </w:t>
-      </w:r>
-      <w:r>
-        <w:fldChar w:fldCharType="begin"/>
-      </w:r>
-      <w:r>
-        <w:instrText xml:space="preserve"> SEQ Figure \* ARABIC </w:instrText>
-      </w:r>
-      <w:r>
-        <w:fldChar w:fldCharType="separate"/>
-      </w:r>
-      <w:r>
-        <w:rPr>
-          <w:noProof/>
-        </w:rPr>
-        <w:t>3</w:t>
-      </w:r>
-      <w:r>
-        <w:fldChar w:fldCharType="end"/>
-      </w:r>
-      <w:r>
-        <w:t xml:space="preserve"> </w:t>
-      </w:r>
-      <w:proofErr w:type="spellStart"/>
-      <w:r>
-        <w:t>Lin_Init</w:t>
-      </w:r>
-      <w:proofErr w:type="spellEnd"/>
-      <w:r>
-        <w:t xml:space="preserve"> implementation</w:t>
-      </w:r>
-      <w:bookmarkEnd w:id="15"/>
-    </w:p>
-    <w:p>
-      <w:pPr>
-        <w:spacing w:after="200" w:line="276" w:lineRule="auto"/>
-      </w:pPr>
-      <w:r>
-        <w:t xml:space="preserve">As was mentioned before, LIN implementation is in ECU abstraction layer, and according to AUTOSAR, lower interface(MCAL) must be call from here, in this case, needed function from UART driver must be called here, as can be seen in Figure 3, </w:t>
-      </w:r>
-      <w:proofErr w:type="spellStart"/>
-      <w:r>
-        <w:t>Lin_Init</w:t>
-      </w:r>
-      <w:proofErr w:type="spellEnd"/>
-      <w:r>
-        <w:t xml:space="preserve"> function initialize UART driver, first enabling used GPIO </w:t>
-      </w:r>
-      <w:r>
-        <w:t xml:space="preserve">then </w:t>
-      </w:r>
-      <w:proofErr w:type="spellStart"/>
-      <w:r>
-        <w:t>UART_Configure</w:t>
-      </w:r>
-      <w:proofErr w:type="spellEnd"/>
-      <w:r>
-        <w:t xml:space="preserve"> function is called to configure UART, and at the end interruptions are set.</w:t>
-      </w:r>
-      <w:r>
-        <w:t xml:space="preserve"> All previous configurations are done for all available Lin channels in the configuration list.</w:t>
-      </w:r>
-      <w:r>
-        <w:t xml:space="preserve"> </w:t>
-      </w:r>
-    </w:p>
-    <w:p>
-      <w:pPr>
-        <w:spacing w:after="200" w:line="276" w:lineRule="auto"/>
-      </w:pPr>
-      <w:r>
-        <w:t xml:space="preserve">In Scope of current work is just for use one channel, but according to previous implementation it accepts as may channels are available in </w:t>
-      </w:r>
-      <w:proofErr w:type="spellStart"/>
-      <w:r>
-        <w:t>Hw</w:t>
-      </w:r>
-      <w:proofErr w:type="spellEnd"/>
-      <w:r>
-        <w:t>, but not more than 255.</w:t>
       </w:r>
     </w:p>
     <w:p>
@@ -5120,13 +4874,13 @@
       <w:r>
         <w:rPr>
           <w:noProof/>
+          <w:lang w:val="es-MX" w:eastAsia="es-MX"/>
         </w:rPr>
-        <w:lastRenderedPageBreak/>
         <w:drawing>
-          <wp:inline distT="0" distB="0" distL="0" distR="0" wp14:anchorId="2DC49ED5" wp14:editId="105A90C8">
-            <wp:extent cx="5948409" cy="2438400"/>
+          <wp:inline distT="0" distB="0" distL="0" distR="0" wp14:anchorId="11044867" wp14:editId="7005A225">
+            <wp:extent cx="5400040" cy="2694940"/>
             <wp:effectExtent l="0" t="0" r="0" b="0"/>
-            <wp:docPr id="12" name="Picture 12"/>
+            <wp:docPr id="18" name="Picture 18"/>
             <wp:cNvGraphicFramePr>
               <a:graphicFrameLocks xmlns:a="http://schemas.openxmlformats.org/drawingml/2006/main" noChangeAspect="1"/>
             </wp:cNvGraphicFramePr>
@@ -5146,7 +4900,7 @@
                   <pic:spPr>
                     <a:xfrm>
                       <a:off x="0" y="0"/>
-                      <a:ext cx="5950922" cy="2439430"/>
+                      <a:ext cx="5400040" cy="2694940"/>
                     </a:xfrm>
                     <a:prstGeom prst="rect">
                       <a:avLst/>
@@ -5186,47 +4940,18 @@
         <w:fldChar w:fldCharType="end"/>
       </w:r>
       <w:r>
-        <w:t xml:space="preserve"> </w:t>
-      </w:r>
-      <w:proofErr w:type="spellStart"/>
-      <w:r>
-        <w:t>Lin_SendFrame</w:t>
-      </w:r>
-      <w:proofErr w:type="spellEnd"/>
-      <w:r>
-        <w:t xml:space="preserve"> implementation</w:t>
+        <w:t xml:space="preserve"> Lin_SendFrame implementation</w:t>
       </w:r>
       <w:bookmarkEnd w:id="16"/>
     </w:p>
     <w:p>
-      <w:proofErr w:type="spellStart"/>
-      <w:r>
-        <w:t>Lin_SendFrame</w:t>
-      </w:r>
-      <w:proofErr w:type="spellEnd"/>
-      <w:r>
-        <w:t xml:space="preserve"> is set to initialize a LIN frame message transmission (see Figure 4), LIN frame transmission is implemented based in a state machine for send each part of the frame.</w:t>
-      </w:r>
-    </w:p>
-    <w:p>
-      <w:r>
-        <w:t xml:space="preserve">Before </w:t>
-      </w:r>
-      <w:proofErr w:type="gramStart"/>
-      <w:r>
-        <w:t>start</w:t>
-      </w:r>
-      <w:proofErr w:type="gramEnd"/>
-      <w:r>
-        <w:t xml:space="preserve"> the state machine, checksum is calculated in case of current </w:t>
-      </w:r>
-      <w:proofErr w:type="spellStart"/>
-      <w:r>
-        <w:t>lin</w:t>
-      </w:r>
-      <w:proofErr w:type="spellEnd"/>
-      <w:r>
-        <w:t xml:space="preserve"> frame type is a LIN_MASTER_RESPONSE.</w:t>
+      <w:r>
+        <w:t>Lin_SendFrame is set to initialize a LIN frame message transmission (see Figure 4), LIN frame transmission is implemented based in a state machine for send each part of the frame.</w:t>
+      </w:r>
+    </w:p>
+    <w:p>
+      <w:r>
+        <w:t>Before start the state machine, checksum is calculated in case of current lin frame type is a LIN_MASTER_RESPONSE.</w:t>
       </w:r>
     </w:p>
     <w:p/>
@@ -5239,12 +4964,14 @@
       <w:r>
         <w:rPr>
           <w:noProof/>
+          <w:lang w:val="es-MX" w:eastAsia="es-MX"/>
         </w:rPr>
+        <w:lastRenderedPageBreak/>
         <w:drawing>
-          <wp:inline distT="0" distB="0" distL="0" distR="0" wp14:anchorId="282616CF" wp14:editId="289C930C">
-            <wp:extent cx="5400040" cy="3961130"/>
-            <wp:effectExtent l="0" t="0" r="0" b="1270"/>
-            <wp:docPr id="13" name="Picture 13"/>
+          <wp:inline distT="0" distB="0" distL="0" distR="0" wp14:anchorId="0361234F" wp14:editId="36E7BF88">
+            <wp:extent cx="3574124" cy="5040086"/>
+            <wp:effectExtent l="0" t="0" r="7620" b="8255"/>
+            <wp:docPr id="19" name="Picture 19"/>
             <wp:cNvGraphicFramePr>
               <a:graphicFrameLocks xmlns:a="http://schemas.openxmlformats.org/drawingml/2006/main" noChangeAspect="1"/>
             </wp:cNvGraphicFramePr>
@@ -5264,7 +4991,7 @@
                   <pic:spPr>
                     <a:xfrm>
                       <a:off x="0" y="0"/>
-                      <a:ext cx="5400040" cy="3961130"/>
+                      <a:ext cx="3577028" cy="5044181"/>
                     </a:xfrm>
                     <a:prstGeom prst="rect">
                       <a:avLst/>
@@ -5304,47 +5031,39 @@
         <w:fldChar w:fldCharType="end"/>
       </w:r>
       <w:r>
+        <w:t xml:space="preserve"> Lin_Isr implementation</w:t>
+      </w:r>
+      <w:bookmarkEnd w:id="17"/>
+    </w:p>
+    <w:p/>
+    <w:p>
+      <w:r>
+        <w:t>In Figure 5 can be seen Lin_Isr function, there, is implemented a state machine for control LIN frame states, SEND_B</w:t>
+      </w:r>
+      <w:r>
+        <w:t>REAK; SEND_SYNC, SEND_PID,</w:t>
+      </w:r>
+      <w:r>
         <w:t xml:space="preserve"> </w:t>
       </w:r>
-      <w:proofErr w:type="spellStart"/>
-      <w:r>
-        <w:t>Lin_Isr</w:t>
-      </w:r>
-      <w:proofErr w:type="spellEnd"/>
-      <w:r>
-        <w:t xml:space="preserve"> implementation</w:t>
-      </w:r>
-      <w:bookmarkEnd w:id="17"/>
+      <w:r>
+        <w:t>SEND_RESPONSE</w:t>
+      </w:r>
+      <w:r>
+        <w:t xml:space="preserve"> GET_RESPONSE, GET_CHKSUM, READ_CHKSUM</w:t>
+      </w:r>
+      <w:r>
+        <w:t>. Those state</w:t>
+      </w:r>
+      <w:r>
+        <w:t>s</w:t>
+      </w:r>
+      <w:r>
+        <w:t xml:space="preserve"> are described in next section.</w:t>
+      </w:r>
     </w:p>
     <w:p/>
     <w:p>
-      <w:r>
-        <w:lastRenderedPageBreak/>
-        <w:t xml:space="preserve">In Figure 5 can be seen </w:t>
-      </w:r>
-      <w:proofErr w:type="spellStart"/>
-      <w:r>
-        <w:t>Lin_Isr</w:t>
-      </w:r>
-      <w:proofErr w:type="spellEnd"/>
-      <w:r>
-        <w:t xml:space="preserve"> function, there, is implemented a state machine for control LIN frame states, SEND_B</w:t>
-      </w:r>
-      <w:r>
-        <w:t>REAK; SEND_SYNC, SEND_PID,</w:t>
-      </w:r>
-      <w:r>
-        <w:t xml:space="preserve"> and SEND_RESPONSE. Those state</w:t>
-      </w:r>
-      <w:r>
-        <w:t>s</w:t>
-      </w:r>
-      <w:r>
-        <w:t xml:space="preserve"> are described in next section.</w:t>
-      </w:r>
-    </w:p>
-    <w:p/>
-    <w:p>
       <w:pPr>
         <w:pStyle w:val="Heading3"/>
       </w:pPr>
@@ -5423,13 +5142,8 @@
         <w:t>, since in a normal UART driver only can be send a max of 8 recessive bits, is necessary to reduce official LIN baud rate to make 8 recessive bits look like at least 13 recessive bits</w:t>
       </w:r>
       <w:r>
-        <w:t xml:space="preserve"> (reduction is done to 5/8 of official baud rate in order to make </w:t>
-      </w:r>
-      <w:proofErr w:type="gramStart"/>
-      <w:r>
-        <w:t>8 bit</w:t>
-      </w:r>
-      <w:proofErr w:type="gramEnd"/>
+        <w:t xml:space="preserve"> (reduction is done to 5/8 of official baud rate in order to make 8 bit</w:t>
+      </w:r>
       <w:r>
         <w:t xml:space="preserve"> times</w:t>
       </w:r>
@@ -5474,12 +5188,14 @@
       <w:r>
         <w:rPr>
           <w:noProof/>
+          <w:lang w:val="es-MX" w:eastAsia="es-MX"/>
         </w:rPr>
+        <w:lastRenderedPageBreak/>
         <w:drawing>
-          <wp:inline distT="0" distB="0" distL="0" distR="0" wp14:anchorId="59461E14" wp14:editId="60A5E4E2">
-            <wp:extent cx="5925583" cy="1066800"/>
-            <wp:effectExtent l="0" t="0" r="0" b="0"/>
-            <wp:docPr id="14" name="Picture 14"/>
+          <wp:inline distT="0" distB="0" distL="0" distR="0" wp14:anchorId="092BEB7D" wp14:editId="2AAD5365">
+            <wp:extent cx="5400040" cy="741680"/>
+            <wp:effectExtent l="0" t="0" r="0" b="1270"/>
+            <wp:docPr id="20" name="Picture 20"/>
             <wp:cNvGraphicFramePr>
               <a:graphicFrameLocks xmlns:a="http://schemas.openxmlformats.org/drawingml/2006/main" noChangeAspect="1"/>
             </wp:cNvGraphicFramePr>
@@ -5499,7 +5215,7 @@
                   <pic:spPr>
                     <a:xfrm>
                       <a:off x="0" y="0"/>
-                      <a:ext cx="5932072" cy="1067968"/>
+                      <a:ext cx="5400040" cy="741680"/>
                     </a:xfrm>
                     <a:prstGeom prst="rect">
                       <a:avLst/>
@@ -5548,6 +5264,7 @@
       <w:r>
         <w:rPr>
           <w:noProof/>
+          <w:lang w:val="es-MX" w:eastAsia="es-MX"/>
         </w:rPr>
         <w:drawing>
           <wp:inline distT="0" distB="0" distL="0" distR="0" wp14:anchorId="3B8E685F" wp14:editId="7A05817F">
@@ -5612,15 +5329,7 @@
         <w:fldChar w:fldCharType="end"/>
       </w:r>
       <w:r>
-        <w:t xml:space="preserve"> Reduce </w:t>
-      </w:r>
-      <w:proofErr w:type="spellStart"/>
-      <w:r>
-        <w:t>BaudRate</w:t>
-      </w:r>
-      <w:proofErr w:type="spellEnd"/>
-      <w:r>
-        <w:t xml:space="preserve"> Formula</w:t>
+        <w:t xml:space="preserve"> Reduce BaudRate Formula</w:t>
       </w:r>
     </w:p>
     <w:p>
@@ -5681,13 +5390,13 @@
       <w:r>
         <w:rPr>
           <w:noProof/>
+          <w:lang w:val="es-MX" w:eastAsia="es-MX"/>
         </w:rPr>
-        <w:lastRenderedPageBreak/>
         <w:drawing>
-          <wp:inline distT="0" distB="0" distL="0" distR="0" wp14:anchorId="7BD9E405" wp14:editId="35E1A7B5">
-            <wp:extent cx="6036986" cy="1095375"/>
-            <wp:effectExtent l="0" t="0" r="1905" b="0"/>
-            <wp:docPr id="2" name="Picture 2"/>
+          <wp:inline distT="0" distB="0" distL="0" distR="0" wp14:anchorId="53C51798" wp14:editId="6E7EC2C4">
+            <wp:extent cx="5400040" cy="791210"/>
+            <wp:effectExtent l="0" t="0" r="0" b="8890"/>
+            <wp:docPr id="21" name="Picture 21"/>
             <wp:cNvGraphicFramePr>
               <a:graphicFrameLocks xmlns:a="http://schemas.openxmlformats.org/drawingml/2006/main" noChangeAspect="1"/>
             </wp:cNvGraphicFramePr>
@@ -5707,7 +5416,7 @@
                   <pic:spPr>
                     <a:xfrm>
                       <a:off x="0" y="0"/>
-                      <a:ext cx="6040465" cy="1096006"/>
+                      <a:ext cx="5400040" cy="791210"/>
                     </a:xfrm>
                     <a:prstGeom prst="rect">
                       <a:avLst/>
@@ -5770,15 +5479,7 @@
         <w:t xml:space="preserve"> here just after SEND_SYNC finish</w:t>
       </w:r>
       <w:r>
-        <w:t xml:space="preserve">, </w:t>
-      </w:r>
-      <w:proofErr w:type="spellStart"/>
-      <w:r>
-        <w:t>Pid</w:t>
-      </w:r>
-      <w:proofErr w:type="spellEnd"/>
-      <w:r>
-        <w:t xml:space="preserve"> was previously calculated.</w:t>
+        <w:t>, Pid was previously calculated.</w:t>
       </w:r>
       <w:r>
         <w:t xml:space="preserve">  </w:t>
@@ -5801,12 +5502,14 @@
       <w:r>
         <w:rPr>
           <w:noProof/>
+          <w:lang w:val="es-MX" w:eastAsia="es-MX"/>
         </w:rPr>
+        <w:lastRenderedPageBreak/>
         <w:drawing>
-          <wp:inline distT="0" distB="0" distL="0" distR="0" wp14:anchorId="792891A1" wp14:editId="0176D24D">
-            <wp:extent cx="5906047" cy="2371725"/>
+          <wp:inline distT="0" distB="0" distL="0" distR="0" wp14:anchorId="21BD3C39" wp14:editId="27090DC8">
+            <wp:extent cx="5400040" cy="2370455"/>
             <wp:effectExtent l="0" t="0" r="0" b="0"/>
-            <wp:docPr id="3" name="Picture 3"/>
+            <wp:docPr id="22" name="Picture 22"/>
             <wp:cNvGraphicFramePr>
               <a:graphicFrameLocks xmlns:a="http://schemas.openxmlformats.org/drawingml/2006/main" noChangeAspect="1"/>
             </wp:cNvGraphicFramePr>
@@ -5826,7 +5529,7 @@
                   <pic:spPr>
                     <a:xfrm>
                       <a:off x="0" y="0"/>
-                      <a:ext cx="5908104" cy="2372551"/>
+                      <a:ext cx="5400040" cy="2370455"/>
                     </a:xfrm>
                     <a:prstGeom prst="rect">
                       <a:avLst/>
@@ -5867,12 +5570,12 @@
       <w:r>
         <w:t xml:space="preserve"> SEND_PID</w:t>
       </w:r>
+      <w:bookmarkStart w:id="23" w:name="_Toc511679889"/>
     </w:p>
     <w:p>
       <w:pPr>
         <w:pStyle w:val="Heading3"/>
       </w:pPr>
-      <w:bookmarkStart w:id="23" w:name="_Toc511679889"/>
       <w:r>
         <w:t>SEND_RESPONSE</w:t>
       </w:r>
@@ -5880,23 +5583,7 @@
     </w:p>
     <w:p>
       <w:r>
-        <w:t xml:space="preserve">For send response a </w:t>
-      </w:r>
-      <w:proofErr w:type="spellStart"/>
-      <w:r>
-        <w:t>Tx</w:t>
-      </w:r>
-      <w:proofErr w:type="spellEnd"/>
-      <w:r>
-        <w:t xml:space="preserve"> counter is used to send as many data as data length(Dl) indicates, once </w:t>
-      </w:r>
-      <w:proofErr w:type="spellStart"/>
-      <w:r>
-        <w:t>Tx</w:t>
-      </w:r>
-      <w:proofErr w:type="spellEnd"/>
-      <w:r>
-        <w:t xml:space="preserve"> counter is equal to data length next state is defined as SEND_CHKSUM.</w:t>
+        <w:t>For send response a Tx counter is used to send as many data as data length(Dl) indicates, once Tx counter is equal to data length next state is defined as SEND_CHKSUM.</w:t>
       </w:r>
     </w:p>
     <w:p/>
@@ -5907,12 +5594,13 @@
       <w:r>
         <w:rPr>
           <w:noProof/>
+          <w:lang w:val="es-MX" w:eastAsia="es-MX"/>
         </w:rPr>
         <w:drawing>
-          <wp:inline distT="0" distB="0" distL="0" distR="0" wp14:anchorId="44FF4518" wp14:editId="7DBE7830">
-            <wp:extent cx="5866972" cy="1228725"/>
-            <wp:effectExtent l="0" t="0" r="635" b="0"/>
-            <wp:docPr id="4" name="Picture 4"/>
+          <wp:inline distT="0" distB="0" distL="0" distR="0" wp14:anchorId="1598E02F" wp14:editId="73AC5237">
+            <wp:extent cx="5400040" cy="918845"/>
+            <wp:effectExtent l="0" t="0" r="0" b="0"/>
+            <wp:docPr id="23" name="Picture 23"/>
             <wp:cNvGraphicFramePr>
               <a:graphicFrameLocks xmlns:a="http://schemas.openxmlformats.org/drawingml/2006/main" noChangeAspect="1"/>
             </wp:cNvGraphicFramePr>
@@ -5932,7 +5620,7 @@
                   <pic:spPr>
                     <a:xfrm>
                       <a:off x="0" y="0"/>
-                      <a:ext cx="5871351" cy="1229642"/>
+                      <a:ext cx="5400040" cy="918845"/>
                     </a:xfrm>
                     <a:prstGeom prst="rect">
                       <a:avLst/>
@@ -5953,55 +5641,40 @@
         <w:t xml:space="preserve">Figure </w:t>
       </w:r>
       <w:r>
-        <w:fldChar w:fldCharType="begin"/>
-      </w:r>
-      <w:r>
-        <w:instrText xml:space="preserve"> SEQ Figure \* ARABIC </w:instrText>
-      </w:r>
-      <w:r>
-        <w:fldChar w:fldCharType="separate"/>
-      </w:r>
+        <w:t>10</w:t>
+      </w:r>
+      <w:r>
+        <w:t xml:space="preserve"> SEND_RESPONSE</w:t>
+      </w:r>
+    </w:p>
+    <w:p>
+      <w:pPr>
+        <w:pStyle w:val="Heading3"/>
+      </w:pPr>
+      <w:r>
+        <w:t>SEND_CHKSUM</w:t>
+      </w:r>
+    </w:p>
+    <w:p>
+      <w:r>
+        <w:t>As checksum value was calculated before here such value is send and next state is defined as IDLE.</w:t>
+      </w:r>
+    </w:p>
+    <w:p/>
+    <w:p>
+      <w:pPr>
+        <w:keepNext/>
+      </w:pPr>
       <w:r>
         <w:rPr>
           <w:noProof/>
+          <w:lang w:val="es-MX" w:eastAsia="es-MX"/>
         </w:rPr>
-        <w:t>10</w:t>
-      </w:r>
-      <w:r>
-        <w:fldChar w:fldCharType="end"/>
-      </w:r>
-      <w:r>
-        <w:t xml:space="preserve"> SEND_RESPONSE</w:t>
-      </w:r>
-    </w:p>
-    <w:p>
-      <w:pPr>
-        <w:pStyle w:val="Heading3"/>
-      </w:pPr>
-      <w:r>
-        <w:t>SEND_CHKSUM</w:t>
-      </w:r>
-    </w:p>
-    <w:p>
-      <w:r>
-        <w:t>As checksum value was calculated before here such value is send and next state is defined as IDLE.</w:t>
-      </w:r>
-    </w:p>
-    <w:p/>
-    <w:p>
-      <w:pPr>
-        <w:keepNext/>
-      </w:pPr>
-      <w:r>
-        <w:rPr>
-          <w:noProof/>
-        </w:rPr>
-        <w:lastRenderedPageBreak/>
         <w:drawing>
-          <wp:inline distT="0" distB="0" distL="0" distR="0" wp14:anchorId="2B134143" wp14:editId="69AEA019">
-            <wp:extent cx="5718541" cy="1504950"/>
-            <wp:effectExtent l="0" t="0" r="0" b="0"/>
-            <wp:docPr id="5" name="Picture 5"/>
+          <wp:inline distT="0" distB="0" distL="0" distR="0" wp14:anchorId="5EEBB568" wp14:editId="4280FAF7">
+            <wp:extent cx="5400040" cy="1118235"/>
+            <wp:effectExtent l="0" t="0" r="0" b="5715"/>
+            <wp:docPr id="25" name="Picture 25"/>
             <wp:cNvGraphicFramePr>
               <a:graphicFrameLocks xmlns:a="http://schemas.openxmlformats.org/drawingml/2006/main" noChangeAspect="1"/>
             </wp:cNvGraphicFramePr>
@@ -6021,7 +5694,7 @@
                   <pic:spPr>
                     <a:xfrm>
                       <a:off x="0" y="0"/>
-                      <a:ext cx="5723861" cy="1506350"/>
+                      <a:ext cx="5400040" cy="1118235"/>
                     </a:xfrm>
                     <a:prstGeom prst="rect">
                       <a:avLst/>
@@ -6074,9 +5747,19 @@
     <w:p/>
     <w:p>
       <w:r>
-        <w:t>Insert details of read response here.</w:t>
-      </w:r>
-    </w:p>
+        <w:t xml:space="preserve">For </w:t>
+      </w:r>
+      <w:r>
+        <w:t>read response a rx</w:t>
+      </w:r>
+      <w:r>
+        <w:t xml:space="preserve"> </w:t>
+      </w:r>
+      <w:r>
+        <w:t>interrupt is enabled and waits to get all the bytes transmited to pass to get_checksum state. The data received is stored in a double pointer for each lin instance</w:t>
+      </w:r>
+    </w:p>
+    <w:p/>
     <w:p>
       <w:pPr>
         <w:keepNext/>
@@ -6084,12 +5767,14 @@
       <w:r>
         <w:rPr>
           <w:noProof/>
+          <w:lang w:val="es-MX" w:eastAsia="es-MX"/>
         </w:rPr>
+        <w:lastRenderedPageBreak/>
         <w:drawing>
-          <wp:inline distT="0" distB="0" distL="0" distR="0" wp14:anchorId="2D4C43C4" wp14:editId="61D08241">
-            <wp:extent cx="4962525" cy="1190625"/>
-            <wp:effectExtent l="0" t="0" r="9525" b="9525"/>
-            <wp:docPr id="15" name="Picture 15"/>
+          <wp:inline distT="0" distB="0" distL="0" distR="0" wp14:anchorId="037A210F" wp14:editId="142E0427">
+            <wp:extent cx="5400040" cy="1678305"/>
+            <wp:effectExtent l="0" t="0" r="0" b="0"/>
+            <wp:docPr id="28" name="Picture 28"/>
             <wp:cNvGraphicFramePr>
               <a:graphicFrameLocks xmlns:a="http://schemas.openxmlformats.org/drawingml/2006/main" noChangeAspect="1"/>
             </wp:cNvGraphicFramePr>
@@ -6109,7 +5794,7 @@
                   <pic:spPr>
                     <a:xfrm>
                       <a:off x="0" y="0"/>
-                      <a:ext cx="4962525" cy="1190625"/>
+                      <a:ext cx="5400040" cy="1678305"/>
                     </a:xfrm>
                     <a:prstGeom prst="rect">
                       <a:avLst/>
@@ -6127,28 +5812,105 @@
         <w:pStyle w:val="Caption"/>
       </w:pPr>
       <w:r>
-        <w:t xml:space="preserve">Figure </w:t>
-      </w:r>
-      <w:r>
-        <w:fldChar w:fldCharType="begin"/>
-      </w:r>
-      <w:r>
-        <w:instrText xml:space="preserve"> SEQ Figure \* ARABIC </w:instrText>
-      </w:r>
-      <w:r>
-        <w:fldChar w:fldCharType="separate"/>
-      </w:r>
+        <w:t>Figure 1</w:t>
+      </w:r>
+      <w:r>
+        <w:t>2</w:t>
+      </w:r>
+      <w:r>
+        <w:t xml:space="preserve"> </w:t>
+      </w:r>
+      <w:r>
+        <w:t>READ</w:t>
+      </w:r>
+      <w:r>
+        <w:t>_RESPONSE</w:t>
+      </w:r>
+    </w:p>
+    <w:p>
+      <w:pPr>
+        <w:pStyle w:val="Heading3"/>
+      </w:pPr>
+      <w:r>
+        <w:t>GET</w:t>
+      </w:r>
+      <w:r>
+        <w:t>_RESPONSE</w:t>
+      </w:r>
+    </w:p>
+    <w:p/>
+    <w:p>
+      <w:r>
+        <w:t xml:space="preserve">For </w:t>
+      </w:r>
+      <w:r>
+        <w:t>get response, the state machine waits for the last byte transmitted and verify it</w:t>
+      </w:r>
+    </w:p>
+    <w:p>
+      <w:pPr>
+        <w:keepNext/>
+      </w:pPr>
       <w:r>
         <w:rPr>
           <w:noProof/>
+          <w:lang w:val="es-MX" w:eastAsia="es-MX"/>
         </w:rPr>
-        <w:t>12</w:t>
-      </w:r>
-      <w:r>
-        <w:fldChar w:fldCharType="end"/>
-      </w:r>
-      <w:r>
-        <w:t xml:space="preserve"> READ_RESPONSE</w:t>
+        <w:drawing>
+          <wp:inline distT="0" distB="0" distL="0" distR="0" wp14:anchorId="29877D9F" wp14:editId="6DEE8F21">
+            <wp:extent cx="5400040" cy="1906270"/>
+            <wp:effectExtent l="0" t="0" r="0" b="0"/>
+            <wp:docPr id="29" name="Picture 29"/>
+            <wp:cNvGraphicFramePr>
+              <a:graphicFrameLocks xmlns:a="http://schemas.openxmlformats.org/drawingml/2006/main" noChangeAspect="1"/>
+            </wp:cNvGraphicFramePr>
+            <a:graphic xmlns:a="http://schemas.openxmlformats.org/drawingml/2006/main">
+              <a:graphicData uri="http://schemas.openxmlformats.org/drawingml/2006/picture">
+                <pic:pic xmlns:pic="http://schemas.openxmlformats.org/drawingml/2006/picture">
+                  <pic:nvPicPr>
+                    <pic:cNvPr id="1" name=""/>
+                    <pic:cNvPicPr/>
+                  </pic:nvPicPr>
+                  <pic:blipFill>
+                    <a:blip r:embed="rId35"/>
+                    <a:stretch>
+                      <a:fillRect/>
+                    </a:stretch>
+                  </pic:blipFill>
+                  <pic:spPr>
+                    <a:xfrm>
+                      <a:off x="0" y="0"/>
+                      <a:ext cx="5400040" cy="1906270"/>
+                    </a:xfrm>
+                    <a:prstGeom prst="rect">
+                      <a:avLst/>
+                    </a:prstGeom>
+                  </pic:spPr>
+                </pic:pic>
+              </a:graphicData>
+            </a:graphic>
+          </wp:inline>
+        </w:drawing>
+      </w:r>
+    </w:p>
+    <w:p>
+      <w:pPr>
+        <w:pStyle w:val="Caption"/>
+      </w:pPr>
+      <w:r>
+        <w:t xml:space="preserve">Figure </w:t>
+      </w:r>
+      <w:r>
+        <w:t>13</w:t>
+      </w:r>
+      <w:r>
+        <w:t xml:space="preserve"> GET</w:t>
+      </w:r>
+      <w:r>
+        <w:t>_</w:t>
+      </w:r>
+      <w:r>
+        <w:t>CHKSUM</w:t>
       </w:r>
     </w:p>
     <w:p/>
@@ -6190,6 +5952,7 @@
       <w:r>
         <w:rPr>
           <w:noProof/>
+          <w:lang w:val="es-MX" w:eastAsia="es-MX"/>
         </w:rPr>
         <w:drawing>
           <wp:inline distT="0" distB="0" distL="0" distR="0" wp14:anchorId="56D7C1A0" wp14:editId="358E4F57">
@@ -6198,7 +5961,7 @@
             <wp:docPr id="2050" name="Picture 2" descr="Image result for lin frame">
               <a:extLst xmlns:a="http://schemas.openxmlformats.org/drawingml/2006/main">
                 <a:ext uri="{FF2B5EF4-FFF2-40B4-BE49-F238E27FC236}">
-                  <a16:creationId xmlns:a16="http://schemas.microsoft.com/office/drawing/2014/main" id="{ED85950E-F4F3-4A8D-AA59-92C6145299FA}"/>
+                  <a16:creationId xmlns:a16="http://schemas.microsoft.com/office/drawing/2014/main" xmlns:w16se="http://schemas.microsoft.com/office/word/2015/wordml/symex" xmlns:w16cid="http://schemas.microsoft.com/office/word/2016/wordml/cid" xmlns:w="http://schemas.openxmlformats.org/wordprocessingml/2006/main" xmlns:w10="urn:schemas-microsoft-com:office:word" xmlns:v="urn:schemas-microsoft-com:vml" xmlns:o="urn:schemas-microsoft-com:office:office" xmlns:am3d="http://schemas.microsoft.com/office/drawing/2017/model3d" xmlns:aink="http://schemas.microsoft.com/office/drawing/2016/ink" xmlns:cx8="http://schemas.microsoft.com/office/drawing/2016/5/14/chartex" xmlns:cx7="http://schemas.microsoft.com/office/drawing/2016/5/13/chartex" xmlns:cx6="http://schemas.microsoft.com/office/drawing/2016/5/12/chartex" xmlns:cx5="http://schemas.microsoft.com/office/drawing/2016/5/11/chartex" xmlns:cx4="http://schemas.microsoft.com/office/drawing/2016/5/10/chartex" xmlns:cx3="http://schemas.microsoft.com/office/drawing/2016/5/9/chartex" xmlns:cx2="http://schemas.microsoft.com/office/drawing/2015/10/21/chartex" xmlns:cx1="http://schemas.microsoft.com/office/drawing/2015/9/8/chartex" xmlns:cx="http://schemas.microsoft.com/office/drawing/2014/chartex" xmlns="" id="{ED85950E-F4F3-4A8D-AA59-92C6145299FA}"/>
                 </a:ext>
               </a:extLst>
             </wp:docPr>
@@ -6212,7 +5975,7 @@
                     <pic:cNvPr id="2050" name="Picture 2" descr="Image result for lin frame">
                       <a:extLst>
                         <a:ext uri="{FF2B5EF4-FFF2-40B4-BE49-F238E27FC236}">
-                          <a16:creationId xmlns:a16="http://schemas.microsoft.com/office/drawing/2014/main" id="{ED85950E-F4F3-4A8D-AA59-92C6145299FA}"/>
+                          <a16:creationId xmlns:a16="http://schemas.microsoft.com/office/drawing/2014/main" xmlns:w16se="http://schemas.microsoft.com/office/word/2015/wordml/symex" xmlns:w16cid="http://schemas.microsoft.com/office/word/2016/wordml/cid" xmlns:w="http://schemas.openxmlformats.org/wordprocessingml/2006/main" xmlns:w10="urn:schemas-microsoft-com:office:word" xmlns:v="urn:schemas-microsoft-com:vml" xmlns:o="urn:schemas-microsoft-com:office:office" xmlns:am3d="http://schemas.microsoft.com/office/drawing/2017/model3d" xmlns:aink="http://schemas.microsoft.com/office/drawing/2016/ink" xmlns:cx8="http://schemas.microsoft.com/office/drawing/2016/5/14/chartex" xmlns:cx7="http://schemas.microsoft.com/office/drawing/2016/5/13/chartex" xmlns:cx6="http://schemas.microsoft.com/office/drawing/2016/5/12/chartex" xmlns:cx5="http://schemas.microsoft.com/office/drawing/2016/5/11/chartex" xmlns:cx4="http://schemas.microsoft.com/office/drawing/2016/5/10/chartex" xmlns:cx3="http://schemas.microsoft.com/office/drawing/2016/5/9/chartex" xmlns:cx2="http://schemas.microsoft.com/office/drawing/2015/10/21/chartex" xmlns:cx1="http://schemas.microsoft.com/office/drawing/2015/9/8/chartex" xmlns:cx="http://schemas.microsoft.com/office/drawing/2014/chartex" xmlns="" id="{ED85950E-F4F3-4A8D-AA59-92C6145299FA}"/>
                         </a:ext>
                       </a:extLst>
                     </pic:cNvPr>
@@ -6221,7 +5984,7 @@
                     </pic:cNvPicPr>
                   </pic:nvPicPr>
                   <pic:blipFill>
-                    <a:blip r:embed="rId35">
+                    <a:blip r:embed="rId36">
                       <a:extLst>
                         <a:ext uri="{28A0092B-C50C-407E-A947-70E740481C1C}">
                           <a14:useLocalDpi xmlns:a14="http://schemas.microsoft.com/office/drawing/2010/main" val="0"/>
@@ -6331,8 +6094,8 @@
       <w:r>
         <w:rPr>
           <w:noProof/>
+          <w:lang w:val="es-MX" w:eastAsia="es-MX"/>
         </w:rPr>
-        <w:lastRenderedPageBreak/>
         <mc:AlternateContent>
           <mc:Choice Requires="wps">
             <w:drawing>
@@ -6392,7 +6155,7 @@
           </mc:Choice>
           <mc:Fallback>
             <w:pict>
-              <v:rect w14:anchorId="6EC5E31F" id="Rectangle 7" o:spid="_x0000_s1026" alt="blob:https://web.whatsapp.com/cfe83638-d575-46e1-b8f1-c940d821b897" style="width:24pt;height:24pt;visibility:visible;mso-wrap-style:square;mso-left-percent:-10001;mso-top-percent:-10001;mso-position-horizontal:absolute;mso-position-horizontal-relative:char;mso-position-vertical:absolute;mso-position-vertical-relative:line;mso-left-percent:-10001;mso-top-percent:-10001;v-text-anchor:top" o:gfxdata="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" filled="f" stroked="f">
+              <v:rect w14:anchorId="116BB502" id="Rectangle 7" o:spid="_x0000_s1026" alt="blob:https://web.whatsapp.com/cfe83638-d575-46e1-b8f1-c940d821b897" style="width:24pt;height:24pt;visibility:visible;mso-wrap-style:square;mso-left-percent:-10001;mso-top-percent:-10001;mso-position-horizontal:absolute;mso-position-horizontal-relative:char;mso-position-vertical:absolute;mso-position-vertical-relative:line;mso-left-percent:-10001;mso-top-percent:-10001;v-text-anchor:top" o:gfxdata="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" filled="f" stroked="f">
                 <o:lock v:ext="edit" aspectratio="t"/>
                 <w10:anchorlock/>
               </v:rect>
@@ -6414,6 +6177,7 @@
       <w:r>
         <w:rPr>
           <w:noProof/>
+          <w:lang w:val="es-MX" w:eastAsia="es-MX"/>
         </w:rPr>
         <w:drawing>
           <wp:inline distT="0" distB="0" distL="0" distR="0" wp14:anchorId="28ADC174" wp14:editId="67D59882">
@@ -6433,7 +6197,7 @@
                     </pic:cNvPicPr>
                   </pic:nvPicPr>
                   <pic:blipFill rotWithShape="1">
-                    <a:blip r:embed="rId36">
+                    <a:blip r:embed="rId37">
                       <a:extLst>
                         <a:ext uri="{28A0092B-C50C-407E-A947-70E740481C1C}">
                           <a14:useLocalDpi xmlns:a14="http://schemas.microsoft.com/office/drawing/2010/main" val="0"/>
@@ -6539,6 +6303,7 @@
       <w:r>
         <w:rPr>
           <w:noProof/>
+          <w:lang w:val="es-MX" w:eastAsia="es-MX"/>
         </w:rPr>
         <w:drawing>
           <wp:inline distT="0" distB="0" distL="0" distR="0" wp14:anchorId="50B00FBF" wp14:editId="0BF2D499">
@@ -6558,7 +6323,7 @@
                     </pic:cNvPicPr>
                   </pic:nvPicPr>
                   <pic:blipFill rotWithShape="1">
-                    <a:blip r:embed="rId37">
+                    <a:blip r:embed="rId38">
                       <a:extLst>
                         <a:ext uri="{28A0092B-C50C-407E-A947-70E740481C1C}">
                           <a14:useLocalDpi xmlns:a14="http://schemas.microsoft.com/office/drawing/2010/main" val="0"/>
@@ -6642,12 +6407,15 @@
       <w:r>
         <w:t>(Break, delimiter, synch byte and PID).</w:t>
       </w:r>
+      <w:bookmarkStart w:id="30" w:name="_GoBack"/>
+      <w:bookmarkEnd w:id="30"/>
       <w:r>
         <w:br w:type="page"/>
       </w:r>
       <w:r>
         <w:rPr>
           <w:noProof/>
+          <w:lang w:val="es-MX" w:eastAsia="es-MX"/>
         </w:rPr>
         <w:lastRenderedPageBreak/>
         <w:drawing>
@@ -6668,7 +6436,7 @@
                     </pic:cNvPicPr>
                   </pic:nvPicPr>
                   <pic:blipFill>
-                    <a:blip r:embed="rId38">
+                    <a:blip r:embed="rId39">
                       <a:extLst>
                         <a:ext uri="{28A0092B-C50C-407E-A947-70E740481C1C}">
                           <a14:useLocalDpi xmlns:a14="http://schemas.microsoft.com/office/drawing/2010/main" val="0"/>
@@ -6701,7 +6469,7 @@
       <w:pPr>
         <w:pStyle w:val="Caption"/>
       </w:pPr>
-      <w:bookmarkStart w:id="30" w:name="_Toc510564001"/>
+      <w:bookmarkStart w:id="31" w:name="_Toc510564001"/>
       <w:r>
         <w:t xml:space="preserve">Figure </w:t>
       </w:r>
@@ -6726,7 +6494,7 @@
       <w:r>
         <w:t xml:space="preserve"> Details of generated LIN frame</w:t>
       </w:r>
-      <w:bookmarkEnd w:id="30"/>
+      <w:bookmarkEnd w:id="31"/>
     </w:p>
     <w:p>
       <w:pPr>
@@ -6741,13 +6509,13 @@
       <w:pPr>
         <w:pStyle w:val="Heading1"/>
       </w:pPr>
-      <w:bookmarkStart w:id="31" w:name="_Toc396680682"/>
-      <w:bookmarkStart w:id="32" w:name="_Toc511679891"/>
+      <w:bookmarkStart w:id="32" w:name="_Toc396680682"/>
+      <w:bookmarkStart w:id="33" w:name="_Toc511679891"/>
       <w:r>
         <w:t>Conclusions</w:t>
       </w:r>
-      <w:bookmarkEnd w:id="31"/>
       <w:bookmarkEnd w:id="32"/>
+      <w:bookmarkEnd w:id="33"/>
     </w:p>
     <w:p>
       <w:r>
@@ -6784,16 +6552,11 @@
         <w:t xml:space="preserve">It was </w:t>
       </w:r>
       <w:r>
-        <w:t>demonst</w:t>
-      </w:r>
-      <w:bookmarkStart w:id="33" w:name="_GoBack"/>
-      <w:bookmarkEnd w:id="33"/>
-      <w:r>
-        <w:t>rated as well how usage of asynchronous function for send UART messages allows the CPU work in other task while the transmission is in progress.</w:t>
+        <w:t>demonstrated as well how usage of asynchronous function for send UART messages allows the CPU work in other task while the transmission is in progress.</w:t>
       </w:r>
     </w:p>
     <w:sectPr>
-      <w:headerReference w:type="default" r:id="rId39"/>
+      <w:headerReference w:type="default" r:id="rId40"/>
       <w:type w:val="continuous"/>
       <w:pgSz w:w="11906" w:h="16838"/>
       <w:pgMar w:top="1417" w:right="1701" w:bottom="1417" w:left="1701" w:header="708" w:footer="708" w:gutter="0"/>
@@ -6807,7 +6570,7 @@
 </file>
 
 <file path=word/comments.xml><?xml version="1.0" encoding="utf-8"?>
-<w:comments xmlns:wpc="http://schemas.microsoft.com/office/word/2010/wordprocessingCanvas" xmlns:cx="http://schemas.microsoft.com/office/drawing/2014/chartex" xmlns:cx1="http://schemas.microsoft.com/office/drawing/2015/9/8/chartex" xmlns:cx2="http://schemas.microsoft.com/office/drawing/2015/10/21/chartex" xmlns:cx3="http://schemas.microsoft.com/office/drawing/2016/5/9/chartex" xmlns:cx4="http://schemas.microsoft.com/office/drawing/2016/5/10/chartex" xmlns:cx5="http://schemas.microsoft.com/office/drawing/2016/5/11/chartex" xmlns:cx6="http://schemas.microsoft.com/office/drawing/2016/5/12/chartex" xmlns:cx7="http://schemas.microsoft.com/office/drawing/2016/5/13/chartex" xmlns:cx8="http://schemas.microsoft.com/office/drawing/2016/5/14/chartex" xmlns:mc="http://schemas.openxmlformats.org/markup-compatibility/2006" xmlns:aink="http://schemas.microsoft.com/office/drawing/2016/ink" xmlns:am3d="http://schemas.microsoft.com/office/drawing/2017/model3d" xmlns:o="urn:schemas-microsoft-com:office:office" xmlns:r="http://schemas.openxmlformats.org/officeDocument/2006/relationships" xmlns:m="http://schemas.openxmlformats.org/officeDocument/2006/math" xmlns:v="urn:schemas-microsoft-com:vml" xmlns:wp14="http://schemas.microsoft.com/office/word/2010/wordprocessingDrawing" xmlns:wp="http://schemas.openxmlformats.org/drawingml/2006/wordprocessingDrawing" xmlns:w10="urn:schemas-microsoft-com:office:word" xmlns:w="http://schemas.openxmlformats.org/wordprocessingml/2006/main" xmlns:w14="http://schemas.microsoft.com/office/word/2010/wordml" xmlns:w15="http://schemas.microsoft.com/office/word/2012/wordml" xmlns:w16cid="http://schemas.microsoft.com/office/word/2016/wordml/cid" xmlns:w16se="http://schemas.microsoft.com/office/word/2015/wordml/symex" xmlns:wpg="http://schemas.microsoft.com/office/word/2010/wordprocessingGroup" xmlns:wpi="http://schemas.microsoft.com/office/word/2010/wordprocessingInk" xmlns:wne="http://schemas.microsoft.com/office/word/2006/wordml" xmlns:wps="http://schemas.microsoft.com/office/word/2010/wordprocessingShape" mc:Ignorable="w14 w15 w16se w16cid wp14">
+<w:comments xmlns:wpc="http://schemas.microsoft.com/office/word/2010/wordprocessingCanvas" xmlns:mc="http://schemas.openxmlformats.org/markup-compatibility/2006" xmlns:o="urn:schemas-microsoft-com:office:office" xmlns:r="http://schemas.openxmlformats.org/officeDocument/2006/relationships" xmlns:m="http://schemas.openxmlformats.org/officeDocument/2006/math" xmlns:v="urn:schemas-microsoft-com:vml" xmlns:wp14="http://schemas.microsoft.com/office/word/2010/wordprocessingDrawing" xmlns:wp="http://schemas.openxmlformats.org/drawingml/2006/wordprocessingDrawing" xmlns:w10="urn:schemas-microsoft-com:office:word" xmlns:w="http://schemas.openxmlformats.org/wordprocessingml/2006/main" xmlns:w14="http://schemas.microsoft.com/office/word/2010/wordml" xmlns:w15="http://schemas.microsoft.com/office/word/2012/wordml" xmlns:wpg="http://schemas.microsoft.com/office/word/2010/wordprocessingGroup" xmlns:wpi="http://schemas.microsoft.com/office/word/2010/wordprocessingInk" xmlns:wne="http://schemas.microsoft.com/office/word/2006/wordml" xmlns:wps="http://schemas.microsoft.com/office/word/2010/wordprocessingShape" mc:Ignorable="w14 w15 wp14">
   <w:comment w:id="4" w:author="Francisco Martinez-Chavez" w:date="2018-01-15T23:48:00Z" w:initials="FMC">
     <w:p>
       <w:pPr>
@@ -6873,7 +6636,7 @@
 </file>
 
 <file path=word/commentsExtended.xml><?xml version="1.0" encoding="utf-8"?>
-<w15:commentsEx xmlns:wpc="http://schemas.microsoft.com/office/word/2010/wordprocessingCanvas" xmlns:cx="http://schemas.microsoft.com/office/drawing/2014/chartex" xmlns:cx1="http://schemas.microsoft.com/office/drawing/2015/9/8/chartex" xmlns:cx2="http://schemas.microsoft.com/office/drawing/2015/10/21/chartex" xmlns:cx3="http://schemas.microsoft.com/office/drawing/2016/5/9/chartex" xmlns:cx4="http://schemas.microsoft.com/office/drawing/2016/5/10/chartex" xmlns:cx5="http://schemas.microsoft.com/office/drawing/2016/5/11/chartex" xmlns:cx6="http://schemas.microsoft.com/office/drawing/2016/5/12/chartex" xmlns:cx7="http://schemas.microsoft.com/office/drawing/2016/5/13/chartex" xmlns:cx8="http://schemas.microsoft.com/office/drawing/2016/5/14/chartex" xmlns:mc="http://schemas.openxmlformats.org/markup-compatibility/2006" xmlns:aink="http://schemas.microsoft.com/office/drawing/2016/ink" xmlns:am3d="http://schemas.microsoft.com/office/drawing/2017/model3d" xmlns:o="urn:schemas-microsoft-com:office:office" xmlns:r="http://schemas.openxmlformats.org/officeDocument/2006/relationships" xmlns:m="http://schemas.openxmlformats.org/officeDocument/2006/math" xmlns:v="urn:schemas-microsoft-com:vml" xmlns:wp14="http://schemas.microsoft.com/office/word/2010/wordprocessingDrawing" xmlns:wp="http://schemas.openxmlformats.org/drawingml/2006/wordprocessingDrawing" xmlns:w10="urn:schemas-microsoft-com:office:word" xmlns:w="http://schemas.openxmlformats.org/wordprocessingml/2006/main" xmlns:w14="http://schemas.microsoft.com/office/word/2010/wordml" xmlns:w15="http://schemas.microsoft.com/office/word/2012/wordml" xmlns:w16cid="http://schemas.microsoft.com/office/word/2016/wordml/cid" xmlns:w16se="http://schemas.microsoft.com/office/word/2015/wordml/symex" xmlns:wpg="http://schemas.microsoft.com/office/word/2010/wordprocessingGroup" xmlns:wpi="http://schemas.microsoft.com/office/word/2010/wordprocessingInk" xmlns:wne="http://schemas.microsoft.com/office/word/2006/wordml" xmlns:wps="http://schemas.microsoft.com/office/word/2010/wordprocessingShape" mc:Ignorable="w14 w15 w16se w16cid wp14">
+<w15:commentsEx xmlns:wpc="http://schemas.microsoft.com/office/word/2010/wordprocessingCanvas" xmlns:mc="http://schemas.openxmlformats.org/markup-compatibility/2006" xmlns:o="urn:schemas-microsoft-com:office:office" xmlns:r="http://schemas.openxmlformats.org/officeDocument/2006/relationships" xmlns:m="http://schemas.openxmlformats.org/officeDocument/2006/math" xmlns:v="urn:schemas-microsoft-com:vml" xmlns:wp14="http://schemas.microsoft.com/office/word/2010/wordprocessingDrawing" xmlns:wp="http://schemas.openxmlformats.org/drawingml/2006/wordprocessingDrawing" xmlns:w10="urn:schemas-microsoft-com:office:word" xmlns:w="http://schemas.openxmlformats.org/wordprocessingml/2006/main" xmlns:w14="http://schemas.microsoft.com/office/word/2010/wordml" xmlns:w15="http://schemas.microsoft.com/office/word/2012/wordml" xmlns:wpg="http://schemas.microsoft.com/office/word/2010/wordprocessingGroup" xmlns:wpi="http://schemas.microsoft.com/office/word/2010/wordprocessingInk" xmlns:wne="http://schemas.microsoft.com/office/word/2006/wordml" xmlns:wps="http://schemas.microsoft.com/office/word/2010/wordprocessingShape" mc:Ignorable="w14 w15 wp14">
   <w15:commentEx w15:paraId="5E09DDA8" w15:done="0"/>
   <w15:commentEx w15:paraId="04BBE834" w15:done="0"/>
 </w15:commentsEx>
@@ -6887,7 +6650,7 @@
 </file>
 
 <file path=word/endnotes.xml><?xml version="1.0" encoding="utf-8"?>
-<w:endnotes xmlns:wpc="http://schemas.microsoft.com/office/word/2010/wordprocessingCanvas" xmlns:cx="http://schemas.microsoft.com/office/drawing/2014/chartex" xmlns:cx1="http://schemas.microsoft.com/office/drawing/2015/9/8/chartex" xmlns:cx2="http://schemas.microsoft.com/office/drawing/2015/10/21/chartex" xmlns:cx3="http://schemas.microsoft.com/office/drawing/2016/5/9/chartex" xmlns:cx4="http://schemas.microsoft.com/office/drawing/2016/5/10/chartex" xmlns:cx5="http://schemas.microsoft.com/office/drawing/2016/5/11/chartex" xmlns:cx6="http://schemas.microsoft.com/office/drawing/2016/5/12/chartex" xmlns:cx7="http://schemas.microsoft.com/office/drawing/2016/5/13/chartex" xmlns:cx8="http://schemas.microsoft.com/office/drawing/2016/5/14/chartex" xmlns:mc="http://schemas.openxmlformats.org/markup-compatibility/2006" xmlns:aink="http://schemas.microsoft.com/office/drawing/2016/ink" xmlns:am3d="http://schemas.microsoft.com/office/drawing/2017/model3d" xmlns:o="urn:schemas-microsoft-com:office:office" xmlns:r="http://schemas.openxmlformats.org/officeDocument/2006/relationships" xmlns:m="http://schemas.openxmlformats.org/officeDocument/2006/math" xmlns:v="urn:schemas-microsoft-com:vml" xmlns:wp14="http://schemas.microsoft.com/office/word/2010/wordprocessingDrawing" xmlns:wp="http://schemas.openxmlformats.org/drawingml/2006/wordprocessingDrawing" xmlns:w10="urn:schemas-microsoft-com:office:word" xmlns:w="http://schemas.openxmlformats.org/wordprocessingml/2006/main" xmlns:w14="http://schemas.microsoft.com/office/word/2010/wordml" xmlns:w15="http://schemas.microsoft.com/office/word/2012/wordml" xmlns:w16cid="http://schemas.microsoft.com/office/word/2016/wordml/cid" xmlns:w16se="http://schemas.microsoft.com/office/word/2015/wordml/symex" xmlns:wpg="http://schemas.microsoft.com/office/word/2010/wordprocessingGroup" xmlns:wpi="http://schemas.microsoft.com/office/word/2010/wordprocessingInk" xmlns:wne="http://schemas.microsoft.com/office/word/2006/wordml" xmlns:wps="http://schemas.microsoft.com/office/word/2010/wordprocessingShape" mc:Ignorable="w14 w15 w16se w16cid wp14">
+<w:endnotes xmlns:wpc="http://schemas.microsoft.com/office/word/2010/wordprocessingCanvas" xmlns:mc="http://schemas.openxmlformats.org/markup-compatibility/2006" xmlns:o="urn:schemas-microsoft-com:office:office" xmlns:r="http://schemas.openxmlformats.org/officeDocument/2006/relationships" xmlns:m="http://schemas.openxmlformats.org/officeDocument/2006/math" xmlns:v="urn:schemas-microsoft-com:vml" xmlns:wp14="http://schemas.microsoft.com/office/word/2010/wordprocessingDrawing" xmlns:wp="http://schemas.openxmlformats.org/drawingml/2006/wordprocessingDrawing" xmlns:w10="urn:schemas-microsoft-com:office:word" xmlns:w="http://schemas.openxmlformats.org/wordprocessingml/2006/main" xmlns:w14="http://schemas.microsoft.com/office/word/2010/wordml" xmlns:w15="http://schemas.microsoft.com/office/word/2012/wordml" xmlns:wpg="http://schemas.microsoft.com/office/word/2010/wordprocessingGroup" xmlns:wpi="http://schemas.microsoft.com/office/word/2010/wordprocessingInk" xmlns:wne="http://schemas.microsoft.com/office/word/2006/wordml" xmlns:wps="http://schemas.microsoft.com/office/word/2010/wordprocessingShape" mc:Ignorable="w14 w15 wp14">
   <w:endnote w:type="separator" w:id="-1">
     <w:p>
       <w:r>
@@ -6906,7 +6669,7 @@
 </file>
 
 <file path=word/footer1.xml><?xml version="1.0" encoding="utf-8"?>
-<w:ftr xmlns:wpc="http://schemas.microsoft.com/office/word/2010/wordprocessingCanvas" xmlns:cx="http://schemas.microsoft.com/office/drawing/2014/chartex" xmlns:cx1="http://schemas.microsoft.com/office/drawing/2015/9/8/chartex" xmlns:cx2="http://schemas.microsoft.com/office/drawing/2015/10/21/chartex" xmlns:cx3="http://schemas.microsoft.com/office/drawing/2016/5/9/chartex" xmlns:cx4="http://schemas.microsoft.com/office/drawing/2016/5/10/chartex" xmlns:cx5="http://schemas.microsoft.com/office/drawing/2016/5/11/chartex" xmlns:cx6="http://schemas.microsoft.com/office/drawing/2016/5/12/chartex" xmlns:cx7="http://schemas.microsoft.com/office/drawing/2016/5/13/chartex" xmlns:cx8="http://schemas.microsoft.com/office/drawing/2016/5/14/chartex" xmlns:mc="http://schemas.openxmlformats.org/markup-compatibility/2006" xmlns:aink="http://schemas.microsoft.com/office/drawing/2016/ink" xmlns:am3d="http://schemas.microsoft.com/office/drawing/2017/model3d" xmlns:o="urn:schemas-microsoft-com:office:office" xmlns:r="http://schemas.openxmlformats.org/officeDocument/2006/relationships" xmlns:m="http://schemas.openxmlformats.org/officeDocument/2006/math" xmlns:v="urn:schemas-microsoft-com:vml" xmlns:wp14="http://schemas.microsoft.com/office/word/2010/wordprocessingDrawing" xmlns:wp="http://schemas.openxmlformats.org/drawingml/2006/wordprocessingDrawing" xmlns:w10="urn:schemas-microsoft-com:office:word" xmlns:w="http://schemas.openxmlformats.org/wordprocessingml/2006/main" xmlns:w14="http://schemas.microsoft.com/office/word/2010/wordml" xmlns:w15="http://schemas.microsoft.com/office/word/2012/wordml" xmlns:w16cid="http://schemas.microsoft.com/office/word/2016/wordml/cid" xmlns:w16se="http://schemas.microsoft.com/office/word/2015/wordml/symex" xmlns:wpg="http://schemas.microsoft.com/office/word/2010/wordprocessingGroup" xmlns:wpi="http://schemas.microsoft.com/office/word/2010/wordprocessingInk" xmlns:wne="http://schemas.microsoft.com/office/word/2006/wordml" xmlns:wps="http://schemas.microsoft.com/office/word/2010/wordprocessingShape" mc:Ignorable="w14 w15 w16se w16cid wp14">
+<w:ftr xmlns:wpc="http://schemas.microsoft.com/office/word/2010/wordprocessingCanvas" xmlns:mc="http://schemas.openxmlformats.org/markup-compatibility/2006" xmlns:o="urn:schemas-microsoft-com:office:office" xmlns:r="http://schemas.openxmlformats.org/officeDocument/2006/relationships" xmlns:m="http://schemas.openxmlformats.org/officeDocument/2006/math" xmlns:v="urn:schemas-microsoft-com:vml" xmlns:wp14="http://schemas.microsoft.com/office/word/2010/wordprocessingDrawing" xmlns:wp="http://schemas.openxmlformats.org/drawingml/2006/wordprocessingDrawing" xmlns:w10="urn:schemas-microsoft-com:office:word" xmlns:w="http://schemas.openxmlformats.org/wordprocessingml/2006/main" xmlns:w14="http://schemas.microsoft.com/office/word/2010/wordml" xmlns:w15="http://schemas.microsoft.com/office/word/2012/wordml" xmlns:wpg="http://schemas.microsoft.com/office/word/2010/wordprocessingGroup" xmlns:wpi="http://schemas.microsoft.com/office/word/2010/wordprocessingInk" xmlns:wne="http://schemas.microsoft.com/office/word/2006/wordml" xmlns:wps="http://schemas.microsoft.com/office/word/2010/wordprocessingShape" mc:Ignorable="w14 w15 wp14">
   <w:sdt>
     <w:sdtPr>
       <w:id w:val="1421148673"/>
@@ -6973,7 +6736,7 @@
 </file>
 
 <file path=word/footer2.xml><?xml version="1.0" encoding="utf-8"?>
-<w:ftr xmlns:wpc="http://schemas.microsoft.com/office/word/2010/wordprocessingCanvas" xmlns:cx="http://schemas.microsoft.com/office/drawing/2014/chartex" xmlns:cx1="http://schemas.microsoft.com/office/drawing/2015/9/8/chartex" xmlns:cx2="http://schemas.microsoft.com/office/drawing/2015/10/21/chartex" xmlns:cx3="http://schemas.microsoft.com/office/drawing/2016/5/9/chartex" xmlns:cx4="http://schemas.microsoft.com/office/drawing/2016/5/10/chartex" xmlns:cx5="http://schemas.microsoft.com/office/drawing/2016/5/11/chartex" xmlns:cx6="http://schemas.microsoft.com/office/drawing/2016/5/12/chartex" xmlns:cx7="http://schemas.microsoft.com/office/drawing/2016/5/13/chartex" xmlns:cx8="http://schemas.microsoft.com/office/drawing/2016/5/14/chartex" xmlns:mc="http://schemas.openxmlformats.org/markup-compatibility/2006" xmlns:aink="http://schemas.microsoft.com/office/drawing/2016/ink" xmlns:am3d="http://schemas.microsoft.com/office/drawing/2017/model3d" xmlns:o="urn:schemas-microsoft-com:office:office" xmlns:r="http://schemas.openxmlformats.org/officeDocument/2006/relationships" xmlns:m="http://schemas.openxmlformats.org/officeDocument/2006/math" xmlns:v="urn:schemas-microsoft-com:vml" xmlns:wp14="http://schemas.microsoft.com/office/word/2010/wordprocessingDrawing" xmlns:wp="http://schemas.openxmlformats.org/drawingml/2006/wordprocessingDrawing" xmlns:w10="urn:schemas-microsoft-com:office:word" xmlns:w="http://schemas.openxmlformats.org/wordprocessingml/2006/main" xmlns:w14="http://schemas.microsoft.com/office/word/2010/wordml" xmlns:w15="http://schemas.microsoft.com/office/word/2012/wordml" xmlns:w16cid="http://schemas.microsoft.com/office/word/2016/wordml/cid" xmlns:w16se="http://schemas.microsoft.com/office/word/2015/wordml/symex" xmlns:wpg="http://schemas.microsoft.com/office/word/2010/wordprocessingGroup" xmlns:wpi="http://schemas.microsoft.com/office/word/2010/wordprocessingInk" xmlns:wne="http://schemas.microsoft.com/office/word/2006/wordml" xmlns:wps="http://schemas.microsoft.com/office/word/2010/wordprocessingShape" mc:Ignorable="w14 w15 w16se w16cid wp14">
+<w:ftr xmlns:wpc="http://schemas.microsoft.com/office/word/2010/wordprocessingCanvas" xmlns:mc="http://schemas.openxmlformats.org/markup-compatibility/2006" xmlns:o="urn:schemas-microsoft-com:office:office" xmlns:r="http://schemas.openxmlformats.org/officeDocument/2006/relationships" xmlns:m="http://schemas.openxmlformats.org/officeDocument/2006/math" xmlns:v="urn:schemas-microsoft-com:vml" xmlns:wp14="http://schemas.microsoft.com/office/word/2010/wordprocessingDrawing" xmlns:wp="http://schemas.openxmlformats.org/drawingml/2006/wordprocessingDrawing" xmlns:w10="urn:schemas-microsoft-com:office:word" xmlns:w="http://schemas.openxmlformats.org/wordprocessingml/2006/main" xmlns:w14="http://schemas.microsoft.com/office/word/2010/wordml" xmlns:w15="http://schemas.microsoft.com/office/word/2012/wordml" xmlns:wpg="http://schemas.microsoft.com/office/word/2010/wordprocessingGroup" xmlns:wpi="http://schemas.microsoft.com/office/word/2010/wordprocessingInk" xmlns:wne="http://schemas.microsoft.com/office/word/2006/wordml" xmlns:wps="http://schemas.microsoft.com/office/word/2010/wordprocessingShape" mc:Ignorable="w14 w15 wp14">
   <w:sdt>
     <w:sdtPr>
       <w:id w:val="708997473"/>
@@ -7040,7 +6803,7 @@
 </file>
 
 <file path=word/footer3.xml><?xml version="1.0" encoding="utf-8"?>
-<w:ftr xmlns:wpc="http://schemas.microsoft.com/office/word/2010/wordprocessingCanvas" xmlns:cx="http://schemas.microsoft.com/office/drawing/2014/chartex" xmlns:cx1="http://schemas.microsoft.com/office/drawing/2015/9/8/chartex" xmlns:cx2="http://schemas.microsoft.com/office/drawing/2015/10/21/chartex" xmlns:cx3="http://schemas.microsoft.com/office/drawing/2016/5/9/chartex" xmlns:cx4="http://schemas.microsoft.com/office/drawing/2016/5/10/chartex" xmlns:cx5="http://schemas.microsoft.com/office/drawing/2016/5/11/chartex" xmlns:cx6="http://schemas.microsoft.com/office/drawing/2016/5/12/chartex" xmlns:cx7="http://schemas.microsoft.com/office/drawing/2016/5/13/chartex" xmlns:cx8="http://schemas.microsoft.com/office/drawing/2016/5/14/chartex" xmlns:mc="http://schemas.openxmlformats.org/markup-compatibility/2006" xmlns:aink="http://schemas.microsoft.com/office/drawing/2016/ink" xmlns:am3d="http://schemas.microsoft.com/office/drawing/2017/model3d" xmlns:o="urn:schemas-microsoft-com:office:office" xmlns:r="http://schemas.openxmlformats.org/officeDocument/2006/relationships" xmlns:m="http://schemas.openxmlformats.org/officeDocument/2006/math" xmlns:v="urn:schemas-microsoft-com:vml" xmlns:wp14="http://schemas.microsoft.com/office/word/2010/wordprocessingDrawing" xmlns:wp="http://schemas.openxmlformats.org/drawingml/2006/wordprocessingDrawing" xmlns:w10="urn:schemas-microsoft-com:office:word" xmlns:w="http://schemas.openxmlformats.org/wordprocessingml/2006/main" xmlns:w14="http://schemas.microsoft.com/office/word/2010/wordml" xmlns:w15="http://schemas.microsoft.com/office/word/2012/wordml" xmlns:w16cid="http://schemas.microsoft.com/office/word/2016/wordml/cid" xmlns:w16se="http://schemas.microsoft.com/office/word/2015/wordml/symex" xmlns:wpg="http://schemas.microsoft.com/office/word/2010/wordprocessingGroup" xmlns:wpi="http://schemas.microsoft.com/office/word/2010/wordprocessingInk" xmlns:wne="http://schemas.microsoft.com/office/word/2006/wordml" xmlns:wps="http://schemas.microsoft.com/office/word/2010/wordprocessingShape" mc:Ignorable="w14 w15 w16se w16cid wp14">
+<w:ftr xmlns:wpc="http://schemas.microsoft.com/office/word/2010/wordprocessingCanvas" xmlns:mc="http://schemas.openxmlformats.org/markup-compatibility/2006" xmlns:o="urn:schemas-microsoft-com:office:office" xmlns:r="http://schemas.openxmlformats.org/officeDocument/2006/relationships" xmlns:m="http://schemas.openxmlformats.org/officeDocument/2006/math" xmlns:v="urn:schemas-microsoft-com:vml" xmlns:wp14="http://schemas.microsoft.com/office/word/2010/wordprocessingDrawing" xmlns:wp="http://schemas.openxmlformats.org/drawingml/2006/wordprocessingDrawing" xmlns:w10="urn:schemas-microsoft-com:office:word" xmlns:w="http://schemas.openxmlformats.org/wordprocessingml/2006/main" xmlns:w14="http://schemas.microsoft.com/office/word/2010/wordml" xmlns:w15="http://schemas.microsoft.com/office/word/2012/wordml" xmlns:wpg="http://schemas.microsoft.com/office/word/2010/wordprocessingGroup" xmlns:wpi="http://schemas.microsoft.com/office/word/2010/wordprocessingInk" xmlns:wne="http://schemas.microsoft.com/office/word/2006/wordml" xmlns:wps="http://schemas.microsoft.com/office/word/2010/wordprocessingShape" mc:Ignorable="w14 w15 wp14">
   <w:sdt>
     <w:sdtPr>
       <w:id w:val="559832364"/>
@@ -7077,7 +6840,7 @@
           <w:rPr>
             <w:noProof/>
           </w:rPr>
-          <w:t>12</w:t>
+          <w:t>10</w:t>
         </w:r>
         <w:r>
           <w:rPr>
@@ -7107,7 +6870,7 @@
 </file>
 
 <file path=word/footnotes.xml><?xml version="1.0" encoding="utf-8"?>
-<w:footnotes xmlns:wpc="http://schemas.microsoft.com/office/word/2010/wordprocessingCanvas" xmlns:cx="http://schemas.microsoft.com/office/drawing/2014/chartex" xmlns:cx1="http://schemas.microsoft.com/office/drawing/2015/9/8/chartex" xmlns:cx2="http://schemas.microsoft.com/office/drawing/2015/10/21/chartex" xmlns:cx3="http://schemas.microsoft.com/office/drawing/2016/5/9/chartex" xmlns:cx4="http://schemas.microsoft.com/office/drawing/2016/5/10/chartex" xmlns:cx5="http://schemas.microsoft.com/office/drawing/2016/5/11/chartex" xmlns:cx6="http://schemas.microsoft.com/office/drawing/2016/5/12/chartex" xmlns:cx7="http://schemas.microsoft.com/office/drawing/2016/5/13/chartex" xmlns:cx8="http://schemas.microsoft.com/office/drawing/2016/5/14/chartex" xmlns:mc="http://schemas.openxmlformats.org/markup-compatibility/2006" xmlns:aink="http://schemas.microsoft.com/office/drawing/2016/ink" xmlns:am3d="http://schemas.microsoft.com/office/drawing/2017/model3d" xmlns:o="urn:schemas-microsoft-com:office:office" xmlns:r="http://schemas.openxmlformats.org/officeDocument/2006/relationships" xmlns:m="http://schemas.openxmlformats.org/officeDocument/2006/math" xmlns:v="urn:schemas-microsoft-com:vml" xmlns:wp14="http://schemas.microsoft.com/office/word/2010/wordprocessingDrawing" xmlns:wp="http://schemas.openxmlformats.org/drawingml/2006/wordprocessingDrawing" xmlns:w10="urn:schemas-microsoft-com:office:word" xmlns:w="http://schemas.openxmlformats.org/wordprocessingml/2006/main" xmlns:w14="http://schemas.microsoft.com/office/word/2010/wordml" xmlns:w15="http://schemas.microsoft.com/office/word/2012/wordml" xmlns:w16cid="http://schemas.microsoft.com/office/word/2016/wordml/cid" xmlns:w16se="http://schemas.microsoft.com/office/word/2015/wordml/symex" xmlns:wpg="http://schemas.microsoft.com/office/word/2010/wordprocessingGroup" xmlns:wpi="http://schemas.microsoft.com/office/word/2010/wordprocessingInk" xmlns:wne="http://schemas.microsoft.com/office/word/2006/wordml" xmlns:wps="http://schemas.microsoft.com/office/word/2010/wordprocessingShape" mc:Ignorable="w14 w15 w16se w16cid wp14">
+<w:footnotes xmlns:wpc="http://schemas.microsoft.com/office/word/2010/wordprocessingCanvas" xmlns:mc="http://schemas.openxmlformats.org/markup-compatibility/2006" xmlns:o="urn:schemas-microsoft-com:office:office" xmlns:r="http://schemas.openxmlformats.org/officeDocument/2006/relationships" xmlns:m="http://schemas.openxmlformats.org/officeDocument/2006/math" xmlns:v="urn:schemas-microsoft-com:vml" xmlns:wp14="http://schemas.microsoft.com/office/word/2010/wordprocessingDrawing" xmlns:wp="http://schemas.openxmlformats.org/drawingml/2006/wordprocessingDrawing" xmlns:w10="urn:schemas-microsoft-com:office:word" xmlns:w="http://schemas.openxmlformats.org/wordprocessingml/2006/main" xmlns:w14="http://schemas.microsoft.com/office/word/2010/wordml" xmlns:w15="http://schemas.microsoft.com/office/word/2012/wordml" xmlns:wpg="http://schemas.microsoft.com/office/word/2010/wordprocessingGroup" xmlns:wpi="http://schemas.microsoft.com/office/word/2010/wordprocessingInk" xmlns:wne="http://schemas.microsoft.com/office/word/2006/wordml" xmlns:wps="http://schemas.microsoft.com/office/word/2010/wordprocessingShape" mc:Ignorable="w14 w15 wp14">
   <w:footnote w:type="separator" w:id="-1">
     <w:p>
       <w:r>
@@ -7126,7 +6889,7 @@
 </file>
 
 <file path=word/header1.xml><?xml version="1.0" encoding="utf-8"?>
-<w:hdr xmlns:wpc="http://schemas.microsoft.com/office/word/2010/wordprocessingCanvas" xmlns:cx="http://schemas.microsoft.com/office/drawing/2014/chartex" xmlns:cx1="http://schemas.microsoft.com/office/drawing/2015/9/8/chartex" xmlns:cx2="http://schemas.microsoft.com/office/drawing/2015/10/21/chartex" xmlns:cx3="http://schemas.microsoft.com/office/drawing/2016/5/9/chartex" xmlns:cx4="http://schemas.microsoft.com/office/drawing/2016/5/10/chartex" xmlns:cx5="http://schemas.microsoft.com/office/drawing/2016/5/11/chartex" xmlns:cx6="http://schemas.microsoft.com/office/drawing/2016/5/12/chartex" xmlns:cx7="http://schemas.microsoft.com/office/drawing/2016/5/13/chartex" xmlns:cx8="http://schemas.microsoft.com/office/drawing/2016/5/14/chartex" xmlns:mc="http://schemas.openxmlformats.org/markup-compatibility/2006" xmlns:aink="http://schemas.microsoft.com/office/drawing/2016/ink" xmlns:am3d="http://schemas.microsoft.com/office/drawing/2017/model3d" xmlns:o="urn:schemas-microsoft-com:office:office" xmlns:r="http://schemas.openxmlformats.org/officeDocument/2006/relationships" xmlns:m="http://schemas.openxmlformats.org/officeDocument/2006/math" xmlns:v="urn:schemas-microsoft-com:vml" xmlns:wp14="http://schemas.microsoft.com/office/word/2010/wordprocessingDrawing" xmlns:wp="http://schemas.openxmlformats.org/drawingml/2006/wordprocessingDrawing" xmlns:w10="urn:schemas-microsoft-com:office:word" xmlns:w="http://schemas.openxmlformats.org/wordprocessingml/2006/main" xmlns:w14="http://schemas.microsoft.com/office/word/2010/wordml" xmlns:w15="http://schemas.microsoft.com/office/word/2012/wordml" xmlns:w16cid="http://schemas.microsoft.com/office/word/2016/wordml/cid" xmlns:w16se="http://schemas.microsoft.com/office/word/2015/wordml/symex" xmlns:wpg="http://schemas.microsoft.com/office/word/2010/wordprocessingGroup" xmlns:wpi="http://schemas.microsoft.com/office/word/2010/wordprocessingInk" xmlns:wne="http://schemas.microsoft.com/office/word/2006/wordml" xmlns:wps="http://schemas.microsoft.com/office/word/2010/wordprocessingShape" mc:Ignorable="w14 w15 w16se w16cid wp14">
+<w:hdr xmlns:wpc="http://schemas.microsoft.com/office/word/2010/wordprocessingCanvas" xmlns:mc="http://schemas.openxmlformats.org/markup-compatibility/2006" xmlns:o="urn:schemas-microsoft-com:office:office" xmlns:r="http://schemas.openxmlformats.org/officeDocument/2006/relationships" xmlns:m="http://schemas.openxmlformats.org/officeDocument/2006/math" xmlns:v="urn:schemas-microsoft-com:vml" xmlns:wp14="http://schemas.microsoft.com/office/word/2010/wordprocessingDrawing" xmlns:wp="http://schemas.openxmlformats.org/drawingml/2006/wordprocessingDrawing" xmlns:w10="urn:schemas-microsoft-com:office:word" xmlns:w="http://schemas.openxmlformats.org/wordprocessingml/2006/main" xmlns:w14="http://schemas.microsoft.com/office/word/2010/wordml" xmlns:w15="http://schemas.microsoft.com/office/word/2012/wordml" xmlns:wpg="http://schemas.microsoft.com/office/word/2010/wordprocessingGroup" xmlns:wpi="http://schemas.microsoft.com/office/word/2010/wordprocessingInk" xmlns:wne="http://schemas.microsoft.com/office/word/2006/wordml" xmlns:wps="http://schemas.microsoft.com/office/word/2010/wordprocessingShape" mc:Ignorable="w14 w15 wp14">
   <w:sdt>
     <w:sdtPr>
       <w:alias w:val="Title"/>
@@ -7187,7 +6950,7 @@
 </file>
 
 <file path=word/header2.xml><?xml version="1.0" encoding="utf-8"?>
-<w:hdr xmlns:wpc="http://schemas.microsoft.com/office/word/2010/wordprocessingCanvas" xmlns:cx="http://schemas.microsoft.com/office/drawing/2014/chartex" xmlns:cx1="http://schemas.microsoft.com/office/drawing/2015/9/8/chartex" xmlns:cx2="http://schemas.microsoft.com/office/drawing/2015/10/21/chartex" xmlns:cx3="http://schemas.microsoft.com/office/drawing/2016/5/9/chartex" xmlns:cx4="http://schemas.microsoft.com/office/drawing/2016/5/10/chartex" xmlns:cx5="http://schemas.microsoft.com/office/drawing/2016/5/11/chartex" xmlns:cx6="http://schemas.microsoft.com/office/drawing/2016/5/12/chartex" xmlns:cx7="http://schemas.microsoft.com/office/drawing/2016/5/13/chartex" xmlns:cx8="http://schemas.microsoft.com/office/drawing/2016/5/14/chartex" xmlns:mc="http://schemas.openxmlformats.org/markup-compatibility/2006" xmlns:aink="http://schemas.microsoft.com/office/drawing/2016/ink" xmlns:am3d="http://schemas.microsoft.com/office/drawing/2017/model3d" xmlns:o="urn:schemas-microsoft-com:office:office" xmlns:r="http://schemas.openxmlformats.org/officeDocument/2006/relationships" xmlns:m="http://schemas.openxmlformats.org/officeDocument/2006/math" xmlns:v="urn:schemas-microsoft-com:vml" xmlns:wp14="http://schemas.microsoft.com/office/word/2010/wordprocessingDrawing" xmlns:wp="http://schemas.openxmlformats.org/drawingml/2006/wordprocessingDrawing" xmlns:w10="urn:schemas-microsoft-com:office:word" xmlns:w="http://schemas.openxmlformats.org/wordprocessingml/2006/main" xmlns:w14="http://schemas.microsoft.com/office/word/2010/wordml" xmlns:w15="http://schemas.microsoft.com/office/word/2012/wordml" xmlns:w16cid="http://schemas.microsoft.com/office/word/2016/wordml/cid" xmlns:w16se="http://schemas.microsoft.com/office/word/2015/wordml/symex" xmlns:wpg="http://schemas.microsoft.com/office/word/2010/wordprocessingGroup" xmlns:wpi="http://schemas.microsoft.com/office/word/2010/wordprocessingInk" xmlns:wne="http://schemas.microsoft.com/office/word/2006/wordml" xmlns:wps="http://schemas.microsoft.com/office/word/2010/wordprocessingShape" mc:Ignorable="w14 w15 w16se w16cid wp14">
+<w:hdr xmlns:wpc="http://schemas.microsoft.com/office/word/2010/wordprocessingCanvas" xmlns:mc="http://schemas.openxmlformats.org/markup-compatibility/2006" xmlns:o="urn:schemas-microsoft-com:office:office" xmlns:r="http://schemas.openxmlformats.org/officeDocument/2006/relationships" xmlns:m="http://schemas.openxmlformats.org/officeDocument/2006/math" xmlns:v="urn:schemas-microsoft-com:vml" xmlns:wp14="http://schemas.microsoft.com/office/word/2010/wordprocessingDrawing" xmlns:wp="http://schemas.openxmlformats.org/drawingml/2006/wordprocessingDrawing" xmlns:w10="urn:schemas-microsoft-com:office:word" xmlns:w="http://schemas.openxmlformats.org/wordprocessingml/2006/main" xmlns:w14="http://schemas.microsoft.com/office/word/2010/wordml" xmlns:w15="http://schemas.microsoft.com/office/word/2012/wordml" xmlns:wpg="http://schemas.microsoft.com/office/word/2010/wordprocessingGroup" xmlns:wpi="http://schemas.microsoft.com/office/word/2010/wordprocessingInk" xmlns:wne="http://schemas.microsoft.com/office/word/2006/wordml" xmlns:wps="http://schemas.microsoft.com/office/word/2010/wordprocessingShape" mc:Ignorable="w14 w15 wp14">
   <w:p>
     <w:pPr>
       <w:pStyle w:val="Header"/>
@@ -7197,7 +6960,7 @@
 </file>
 
 <file path=word/header3.xml><?xml version="1.0" encoding="utf-8"?>
-<w:hdr xmlns:wpc="http://schemas.microsoft.com/office/word/2010/wordprocessingCanvas" xmlns:cx="http://schemas.microsoft.com/office/drawing/2014/chartex" xmlns:cx1="http://schemas.microsoft.com/office/drawing/2015/9/8/chartex" xmlns:cx2="http://schemas.microsoft.com/office/drawing/2015/10/21/chartex" xmlns:cx3="http://schemas.microsoft.com/office/drawing/2016/5/9/chartex" xmlns:cx4="http://schemas.microsoft.com/office/drawing/2016/5/10/chartex" xmlns:cx5="http://schemas.microsoft.com/office/drawing/2016/5/11/chartex" xmlns:cx6="http://schemas.microsoft.com/office/drawing/2016/5/12/chartex" xmlns:cx7="http://schemas.microsoft.com/office/drawing/2016/5/13/chartex" xmlns:cx8="http://schemas.microsoft.com/office/drawing/2016/5/14/chartex" xmlns:mc="http://schemas.openxmlformats.org/markup-compatibility/2006" xmlns:aink="http://schemas.microsoft.com/office/drawing/2016/ink" xmlns:am3d="http://schemas.microsoft.com/office/drawing/2017/model3d" xmlns:o="urn:schemas-microsoft-com:office:office" xmlns:r="http://schemas.openxmlformats.org/officeDocument/2006/relationships" xmlns:m="http://schemas.openxmlformats.org/officeDocument/2006/math" xmlns:v="urn:schemas-microsoft-com:vml" xmlns:wp14="http://schemas.microsoft.com/office/word/2010/wordprocessingDrawing" xmlns:wp="http://schemas.openxmlformats.org/drawingml/2006/wordprocessingDrawing" xmlns:w10="urn:schemas-microsoft-com:office:word" xmlns:w="http://schemas.openxmlformats.org/wordprocessingml/2006/main" xmlns:w14="http://schemas.microsoft.com/office/word/2010/wordml" xmlns:w15="http://schemas.microsoft.com/office/word/2012/wordml" xmlns:w16cid="http://schemas.microsoft.com/office/word/2016/wordml/cid" xmlns:w16se="http://schemas.microsoft.com/office/word/2015/wordml/symex" xmlns:wpg="http://schemas.microsoft.com/office/word/2010/wordprocessingGroup" xmlns:wpi="http://schemas.microsoft.com/office/word/2010/wordprocessingInk" xmlns:wne="http://schemas.microsoft.com/office/word/2006/wordml" xmlns:wps="http://schemas.microsoft.com/office/word/2010/wordprocessingShape" mc:Ignorable="w14 w15 w16se w16cid wp14">
+<w:hdr xmlns:wpc="http://schemas.microsoft.com/office/word/2010/wordprocessingCanvas" xmlns:mc="http://schemas.openxmlformats.org/markup-compatibility/2006" xmlns:o="urn:schemas-microsoft-com:office:office" xmlns:r="http://schemas.openxmlformats.org/officeDocument/2006/relationships" xmlns:m="http://schemas.openxmlformats.org/officeDocument/2006/math" xmlns:v="urn:schemas-microsoft-com:vml" xmlns:wp14="http://schemas.microsoft.com/office/word/2010/wordprocessingDrawing" xmlns:wp="http://schemas.openxmlformats.org/drawingml/2006/wordprocessingDrawing" xmlns:w10="urn:schemas-microsoft-com:office:word" xmlns:w="http://schemas.openxmlformats.org/wordprocessingml/2006/main" xmlns:w14="http://schemas.microsoft.com/office/word/2010/wordml" xmlns:w15="http://schemas.microsoft.com/office/word/2012/wordml" xmlns:wpg="http://schemas.microsoft.com/office/word/2010/wordprocessingGroup" xmlns:wpi="http://schemas.microsoft.com/office/word/2010/wordprocessingInk" xmlns:wne="http://schemas.microsoft.com/office/word/2006/wordml" xmlns:wps="http://schemas.microsoft.com/office/word/2010/wordprocessingShape" mc:Ignorable="w14 w15 wp14">
   <w:sdt>
     <w:sdtPr>
       <w:alias w:val="Title"/>
@@ -7258,7 +7021,7 @@
 </file>
 
 <file path=word/numbering.xml><?xml version="1.0" encoding="utf-8"?>
-<w:numbering xmlns:wpc="http://schemas.microsoft.com/office/word/2010/wordprocessingCanvas" xmlns:cx="http://schemas.microsoft.com/office/drawing/2014/chartex" xmlns:cx1="http://schemas.microsoft.com/office/drawing/2015/9/8/chartex" xmlns:cx2="http://schemas.microsoft.com/office/drawing/2015/10/21/chartex" xmlns:cx3="http://schemas.microsoft.com/office/drawing/2016/5/9/chartex" xmlns:cx4="http://schemas.microsoft.com/office/drawing/2016/5/10/chartex" xmlns:cx5="http://schemas.microsoft.com/office/drawing/2016/5/11/chartex" xmlns:cx6="http://schemas.microsoft.com/office/drawing/2016/5/12/chartex" xmlns:cx7="http://schemas.microsoft.com/office/drawing/2016/5/13/chartex" xmlns:cx8="http://schemas.microsoft.com/office/drawing/2016/5/14/chartex" xmlns:mc="http://schemas.openxmlformats.org/markup-compatibility/2006" xmlns:aink="http://schemas.microsoft.com/office/drawing/2016/ink" xmlns:am3d="http://schemas.microsoft.com/office/drawing/2017/model3d" xmlns:o="urn:schemas-microsoft-com:office:office" xmlns:r="http://schemas.openxmlformats.org/officeDocument/2006/relationships" xmlns:m="http://schemas.openxmlformats.org/officeDocument/2006/math" xmlns:v="urn:schemas-microsoft-com:vml" xmlns:wp14="http://schemas.microsoft.com/office/word/2010/wordprocessingDrawing" xmlns:wp="http://schemas.openxmlformats.org/drawingml/2006/wordprocessingDrawing" xmlns:w10="urn:schemas-microsoft-com:office:word" xmlns:w="http://schemas.openxmlformats.org/wordprocessingml/2006/main" xmlns:w14="http://schemas.microsoft.com/office/word/2010/wordml" xmlns:w15="http://schemas.microsoft.com/office/word/2012/wordml" xmlns:w16cid="http://schemas.microsoft.com/office/word/2016/wordml/cid" xmlns:w16se="http://schemas.microsoft.com/office/word/2015/wordml/symex" xmlns:wpg="http://schemas.microsoft.com/office/word/2010/wordprocessingGroup" xmlns:wpi="http://schemas.microsoft.com/office/word/2010/wordprocessingInk" xmlns:wne="http://schemas.microsoft.com/office/word/2006/wordml" xmlns:wps="http://schemas.microsoft.com/office/word/2010/wordprocessingShape" mc:Ignorable="w14 w15 w16se w16cid wp14">
+<w:numbering xmlns:wpc="http://schemas.microsoft.com/office/word/2010/wordprocessingCanvas" xmlns:mc="http://schemas.openxmlformats.org/markup-compatibility/2006" xmlns:o="urn:schemas-microsoft-com:office:office" xmlns:r="http://schemas.openxmlformats.org/officeDocument/2006/relationships" xmlns:m="http://schemas.openxmlformats.org/officeDocument/2006/math" xmlns:v="urn:schemas-microsoft-com:vml" xmlns:wp14="http://schemas.microsoft.com/office/word/2010/wordprocessingDrawing" xmlns:wp="http://schemas.openxmlformats.org/drawingml/2006/wordprocessingDrawing" xmlns:w10="urn:schemas-microsoft-com:office:word" xmlns:w="http://schemas.openxmlformats.org/wordprocessingml/2006/main" xmlns:w14="http://schemas.microsoft.com/office/word/2010/wordml" xmlns:w15="http://schemas.microsoft.com/office/word/2012/wordml" xmlns:wpg="http://schemas.microsoft.com/office/word/2010/wordprocessingGroup" xmlns:wpi="http://schemas.microsoft.com/office/word/2010/wordprocessingInk" xmlns:wne="http://schemas.microsoft.com/office/word/2006/wordml" xmlns:wps="http://schemas.microsoft.com/office/word/2010/wordprocessingShape" mc:Ignorable="w14 w15 wp14">
   <w:abstractNum w:abstractNumId="0" w15:restartNumberingAfterBreak="0">
     <w:nsid w:val="02B501A3"/>
     <w:multiLevelType w:val="hybridMultilevel"/>
@@ -7914,6 +7677,119 @@
     </w:lvl>
   </w:abstractNum>
   <w:abstractNum w:abstractNumId="6" w15:restartNumberingAfterBreak="0">
+    <w:nsid w:val="431712E1"/>
+    <w:multiLevelType w:val="hybridMultilevel"/>
+    <w:tmpl w:val="02D62BEE"/>
+    <w:lvl w:ilvl="0" w:tplc="080A0001">
+      <w:start w:val="1"/>
+      <w:numFmt w:val="bullet"/>
+      <w:lvlText w:val=""/>
+      <w:lvlJc w:val="left"/>
+      <w:pPr>
+        <w:ind w:left="720" w:hanging="360"/>
+      </w:pPr>
+      <w:rPr>
+        <w:rFonts w:ascii="Symbol" w:hAnsi="Symbol" w:hint="default"/>
+      </w:rPr>
+    </w:lvl>
+    <w:lvl w:ilvl="1" w:tplc="080A0003" w:tentative="1">
+      <w:start w:val="1"/>
+      <w:numFmt w:val="bullet"/>
+      <w:lvlText w:val="o"/>
+      <w:lvlJc w:val="left"/>
+      <w:pPr>
+        <w:ind w:left="1440" w:hanging="360"/>
+      </w:pPr>
+      <w:rPr>
+        <w:rFonts w:ascii="Courier New" w:hAnsi="Courier New" w:cs="Courier New" w:hint="default"/>
+      </w:rPr>
+    </w:lvl>
+    <w:lvl w:ilvl="2" w:tplc="080A0005" w:tentative="1">
+      <w:start w:val="1"/>
+      <w:numFmt w:val="bullet"/>
+      <w:lvlText w:val=""/>
+      <w:lvlJc w:val="left"/>
+      <w:pPr>
+        <w:ind w:left="2160" w:hanging="360"/>
+      </w:pPr>
+      <w:rPr>
+        <w:rFonts w:ascii="Wingdings" w:hAnsi="Wingdings" w:hint="default"/>
+      </w:rPr>
+    </w:lvl>
+    <w:lvl w:ilvl="3" w:tplc="080A0001" w:tentative="1">
+      <w:start w:val="1"/>
+      <w:numFmt w:val="bullet"/>
+      <w:lvlText w:val=""/>
+      <w:lvlJc w:val="left"/>
+      <w:pPr>
+        <w:ind w:left="2880" w:hanging="360"/>
+      </w:pPr>
+      <w:rPr>
+        <w:rFonts w:ascii="Symbol" w:hAnsi="Symbol" w:hint="default"/>
+      </w:rPr>
+    </w:lvl>
+    <w:lvl w:ilvl="4" w:tplc="080A0003" w:tentative="1">
+      <w:start w:val="1"/>
+      <w:numFmt w:val="bullet"/>
+      <w:lvlText w:val="o"/>
+      <w:lvlJc w:val="left"/>
+      <w:pPr>
+        <w:ind w:left="3600" w:hanging="360"/>
+      </w:pPr>
+      <w:rPr>
+        <w:rFonts w:ascii="Courier New" w:hAnsi="Courier New" w:cs="Courier New" w:hint="default"/>
+      </w:rPr>
+    </w:lvl>
+    <w:lvl w:ilvl="5" w:tplc="080A0005" w:tentative="1">
+      <w:start w:val="1"/>
+      <w:numFmt w:val="bullet"/>
+      <w:lvlText w:val=""/>
+      <w:lvlJc w:val="left"/>
+      <w:pPr>
+        <w:ind w:left="4320" w:hanging="360"/>
+      </w:pPr>
+      <w:rPr>
+        <w:rFonts w:ascii="Wingdings" w:hAnsi="Wingdings" w:hint="default"/>
+      </w:rPr>
+    </w:lvl>
+    <w:lvl w:ilvl="6" w:tplc="080A0001" w:tentative="1">
+      <w:start w:val="1"/>
+      <w:numFmt w:val="bullet"/>
+      <w:lvlText w:val=""/>
+      <w:lvlJc w:val="left"/>
+      <w:pPr>
+        <w:ind w:left="5040" w:hanging="360"/>
+      </w:pPr>
+      <w:rPr>
+        <w:rFonts w:ascii="Symbol" w:hAnsi="Symbol" w:hint="default"/>
+      </w:rPr>
+    </w:lvl>
+    <w:lvl w:ilvl="7" w:tplc="080A0003" w:tentative="1">
+      <w:start w:val="1"/>
+      <w:numFmt w:val="bullet"/>
+      <w:lvlText w:val="o"/>
+      <w:lvlJc w:val="left"/>
+      <w:pPr>
+        <w:ind w:left="5760" w:hanging="360"/>
+      </w:pPr>
+      <w:rPr>
+        <w:rFonts w:ascii="Courier New" w:hAnsi="Courier New" w:cs="Courier New" w:hint="default"/>
+      </w:rPr>
+    </w:lvl>
+    <w:lvl w:ilvl="8" w:tplc="080A0005" w:tentative="1">
+      <w:start w:val="1"/>
+      <w:numFmt w:val="bullet"/>
+      <w:lvlText w:val=""/>
+      <w:lvlJc w:val="left"/>
+      <w:pPr>
+        <w:ind w:left="6480" w:hanging="360"/>
+      </w:pPr>
+      <w:rPr>
+        <w:rFonts w:ascii="Wingdings" w:hAnsi="Wingdings" w:hint="default"/>
+      </w:rPr>
+    </w:lvl>
+  </w:abstractNum>
+  <w:abstractNum w:abstractNumId="7" w15:restartNumberingAfterBreak="0">
     <w:nsid w:val="4B733859"/>
     <w:multiLevelType w:val="hybridMultilevel"/>
     <w:tmpl w:val="0C14B754"/>
@@ -8026,7 +7902,7 @@
       </w:rPr>
     </w:lvl>
   </w:abstractNum>
-  <w:abstractNum w:abstractNumId="7" w15:restartNumberingAfterBreak="0">
+  <w:abstractNum w:abstractNumId="8" w15:restartNumberingAfterBreak="0">
     <w:nsid w:val="4FD4319E"/>
     <w:multiLevelType w:val="hybridMultilevel"/>
     <w:tmpl w:val="901C1E0C"/>
@@ -8139,7 +8015,7 @@
       </w:rPr>
     </w:lvl>
   </w:abstractNum>
-  <w:abstractNum w:abstractNumId="8" w15:restartNumberingAfterBreak="0">
+  <w:abstractNum w:abstractNumId="9" w15:restartNumberingAfterBreak="0">
     <w:nsid w:val="53412AA4"/>
     <w:multiLevelType w:val="multilevel"/>
     <w:tmpl w:val="5212FBEC"/>
@@ -8255,7 +8131,7 @@
       </w:rPr>
     </w:lvl>
   </w:abstractNum>
-  <w:abstractNum w:abstractNumId="9" w15:restartNumberingAfterBreak="0">
+  <w:abstractNum w:abstractNumId="10" w15:restartNumberingAfterBreak="0">
     <w:nsid w:val="5984722E"/>
     <w:multiLevelType w:val="hybridMultilevel"/>
     <w:tmpl w:val="BE44AC28"/>
@@ -8368,7 +8244,7 @@
       </w:rPr>
     </w:lvl>
   </w:abstractNum>
-  <w:abstractNum w:abstractNumId="10" w15:restartNumberingAfterBreak="0">
+  <w:abstractNum w:abstractNumId="11" w15:restartNumberingAfterBreak="0">
     <w:nsid w:val="5FC55A37"/>
     <w:multiLevelType w:val="hybridMultilevel"/>
     <w:tmpl w:val="7FE87CEA"/>
@@ -8481,7 +8357,7 @@
       </w:rPr>
     </w:lvl>
   </w:abstractNum>
-  <w:abstractNum w:abstractNumId="11" w15:restartNumberingAfterBreak="0">
+  <w:abstractNum w:abstractNumId="12" w15:restartNumberingAfterBreak="0">
     <w:nsid w:val="62227895"/>
     <w:multiLevelType w:val="hybridMultilevel"/>
     <w:tmpl w:val="835CFC70"/>
@@ -8594,7 +8470,7 @@
       </w:rPr>
     </w:lvl>
   </w:abstractNum>
-  <w:abstractNum w:abstractNumId="12" w15:restartNumberingAfterBreak="0">
+  <w:abstractNum w:abstractNumId="13" w15:restartNumberingAfterBreak="0">
     <w:nsid w:val="65A24B39"/>
     <w:multiLevelType w:val="hybridMultilevel"/>
     <w:tmpl w:val="162E2176"/>
@@ -8683,7 +8559,7 @@
       </w:pPr>
     </w:lvl>
   </w:abstractNum>
-  <w:abstractNum w:abstractNumId="13" w15:restartNumberingAfterBreak="0">
+  <w:abstractNum w:abstractNumId="14" w15:restartNumberingAfterBreak="0">
     <w:nsid w:val="6C3C0AB1"/>
     <w:multiLevelType w:val="hybridMultilevel"/>
     <w:tmpl w:val="536CF0D2"/>
@@ -8796,7 +8672,7 @@
       </w:rPr>
     </w:lvl>
   </w:abstractNum>
-  <w:abstractNum w:abstractNumId="14" w15:restartNumberingAfterBreak="0">
+  <w:abstractNum w:abstractNumId="15" w15:restartNumberingAfterBreak="0">
     <w:nsid w:val="6DAE0BA5"/>
     <w:multiLevelType w:val="hybridMultilevel"/>
     <w:tmpl w:val="A516ED30"/>
@@ -8883,7 +8759,7 @@
       </w:pPr>
     </w:lvl>
   </w:abstractNum>
-  <w:abstractNum w:abstractNumId="15" w15:restartNumberingAfterBreak="0">
+  <w:abstractNum w:abstractNumId="16" w15:restartNumberingAfterBreak="0">
     <w:nsid w:val="6F1C49D0"/>
     <w:multiLevelType w:val="hybridMultilevel"/>
     <w:tmpl w:val="3D2421D0"/>
@@ -8973,7 +8849,7 @@
       </w:pPr>
     </w:lvl>
   </w:abstractNum>
-  <w:abstractNum w:abstractNumId="16" w15:restartNumberingAfterBreak="0">
+  <w:abstractNum w:abstractNumId="17" w15:restartNumberingAfterBreak="0">
     <w:nsid w:val="78D027FA"/>
     <w:multiLevelType w:val="hybridMultilevel"/>
     <w:tmpl w:val="AE3A7E2A"/>
@@ -9060,13 +8936,13 @@
     </w:lvl>
   </w:abstractNum>
   <w:num w:numId="1">
-    <w:abstractNumId w:val="12"/>
+    <w:abstractNumId w:val="13"/>
   </w:num>
   <w:num w:numId="2">
     <w:abstractNumId w:val="5"/>
   </w:num>
   <w:num w:numId="3">
-    <w:abstractNumId w:val="9"/>
+    <w:abstractNumId w:val="10"/>
   </w:num>
   <w:num w:numId="4">
     <w:abstractNumId w:val="1"/>
@@ -9078,37 +8954,37 @@
     <w:abstractNumId w:val="0"/>
   </w:num>
   <w:num w:numId="7">
-    <w:abstractNumId w:val="15"/>
+    <w:abstractNumId w:val="16"/>
   </w:num>
   <w:num w:numId="8">
-    <w:abstractNumId w:val="6"/>
+    <w:abstractNumId w:val="7"/>
   </w:num>
   <w:num w:numId="9">
-    <w:abstractNumId w:val="7"/>
+    <w:abstractNumId w:val="8"/>
   </w:num>
   <w:num w:numId="10">
     <w:abstractNumId w:val="2"/>
   </w:num>
   <w:num w:numId="11">
-    <w:abstractNumId w:val="13"/>
+    <w:abstractNumId w:val="14"/>
   </w:num>
   <w:num w:numId="12">
     <w:abstractNumId w:val="3"/>
   </w:num>
   <w:num w:numId="13">
-    <w:abstractNumId w:val="10"/>
+    <w:abstractNumId w:val="11"/>
   </w:num>
   <w:num w:numId="14">
-    <w:abstractNumId w:val="11"/>
+    <w:abstractNumId w:val="12"/>
   </w:num>
   <w:num w:numId="15">
-    <w:abstractNumId w:val="8"/>
+    <w:abstractNumId w:val="9"/>
   </w:num>
   <w:num w:numId="16">
-    <w:abstractNumId w:val="8"/>
+    <w:abstractNumId w:val="9"/>
   </w:num>
   <w:num w:numId="17">
-    <w:abstractNumId w:val="8"/>
+    <w:abstractNumId w:val="9"/>
     <w:lvlOverride w:ilvl="0">
       <w:startOverride w:val="1"/>
     </w:lvlOverride>
@@ -9138,16 +9014,19 @@
     </w:lvlOverride>
   </w:num>
   <w:num w:numId="18">
-    <w:abstractNumId w:val="14"/>
+    <w:abstractNumId w:val="15"/>
   </w:num>
   <w:num w:numId="19">
-    <w:abstractNumId w:val="16"/>
+    <w:abstractNumId w:val="17"/>
+  </w:num>
+  <w:num w:numId="20">
+    <w:abstractNumId w:val="6"/>
   </w:num>
 </w:numbering>
 </file>
 
 <file path=word/people.xml><?xml version="1.0" encoding="utf-8"?>
-<w15:people xmlns:wpc="http://schemas.microsoft.com/office/word/2010/wordprocessingCanvas" xmlns:cx="http://schemas.microsoft.com/office/drawing/2014/chartex" xmlns:cx1="http://schemas.microsoft.com/office/drawing/2015/9/8/chartex" xmlns:cx2="http://schemas.microsoft.com/office/drawing/2015/10/21/chartex" xmlns:cx3="http://schemas.microsoft.com/office/drawing/2016/5/9/chartex" xmlns:cx4="http://schemas.microsoft.com/office/drawing/2016/5/10/chartex" xmlns:cx5="http://schemas.microsoft.com/office/drawing/2016/5/11/chartex" xmlns:cx6="http://schemas.microsoft.com/office/drawing/2016/5/12/chartex" xmlns:cx7="http://schemas.microsoft.com/office/drawing/2016/5/13/chartex" xmlns:cx8="http://schemas.microsoft.com/office/drawing/2016/5/14/chartex" xmlns:mc="http://schemas.openxmlformats.org/markup-compatibility/2006" xmlns:aink="http://schemas.microsoft.com/office/drawing/2016/ink" xmlns:am3d="http://schemas.microsoft.com/office/drawing/2017/model3d" xmlns:o="urn:schemas-microsoft-com:office:office" xmlns:r="http://schemas.openxmlformats.org/officeDocument/2006/relationships" xmlns:m="http://schemas.openxmlformats.org/officeDocument/2006/math" xmlns:v="urn:schemas-microsoft-com:vml" xmlns:wp14="http://schemas.microsoft.com/office/word/2010/wordprocessingDrawing" xmlns:wp="http://schemas.openxmlformats.org/drawingml/2006/wordprocessingDrawing" xmlns:w10="urn:schemas-microsoft-com:office:word" xmlns:w="http://schemas.openxmlformats.org/wordprocessingml/2006/main" xmlns:w14="http://schemas.microsoft.com/office/word/2010/wordml" xmlns:w15="http://schemas.microsoft.com/office/word/2012/wordml" xmlns:w16cid="http://schemas.microsoft.com/office/word/2016/wordml/cid" xmlns:w16se="http://schemas.microsoft.com/office/word/2015/wordml/symex" xmlns:wpg="http://schemas.microsoft.com/office/word/2010/wordprocessingGroup" xmlns:wpi="http://schemas.microsoft.com/office/word/2010/wordprocessingInk" xmlns:wne="http://schemas.microsoft.com/office/word/2006/wordml" xmlns:wps="http://schemas.microsoft.com/office/word/2010/wordprocessingShape" mc:Ignorable="w14 w15 w16se w16cid wp14">
+<w15:people xmlns:wpc="http://schemas.microsoft.com/office/word/2010/wordprocessingCanvas" xmlns:mc="http://schemas.openxmlformats.org/markup-compatibility/2006" xmlns:o="urn:schemas-microsoft-com:office:office" xmlns:r="http://schemas.openxmlformats.org/officeDocument/2006/relationships" xmlns:m="http://schemas.openxmlformats.org/officeDocument/2006/math" xmlns:v="urn:schemas-microsoft-com:vml" xmlns:wp14="http://schemas.microsoft.com/office/word/2010/wordprocessingDrawing" xmlns:wp="http://schemas.openxmlformats.org/drawingml/2006/wordprocessingDrawing" xmlns:w10="urn:schemas-microsoft-com:office:word" xmlns:w="http://schemas.openxmlformats.org/wordprocessingml/2006/main" xmlns:w14="http://schemas.microsoft.com/office/word/2010/wordml" xmlns:w15="http://schemas.microsoft.com/office/word/2012/wordml" xmlns:wpg="http://schemas.microsoft.com/office/word/2010/wordprocessingGroup" xmlns:wpi="http://schemas.microsoft.com/office/word/2010/wordprocessingInk" xmlns:wne="http://schemas.microsoft.com/office/word/2006/wordml" xmlns:wps="http://schemas.microsoft.com/office/word/2010/wordprocessingShape" mc:Ignorable="w14 w15 wp14">
   <w15:person w15:author="feliciano.angulo.angulo@outlook.com">
     <w15:presenceInfo w15:providerId="Windows Live" w15:userId="53bc3ee1956ae8a0"/>
   </w15:person>
@@ -9155,7 +9034,7 @@
 </file>
 
 <file path=word/styles.xml><?xml version="1.0" encoding="utf-8"?>
-<w:styles xmlns:mc="http://schemas.openxmlformats.org/markup-compatibility/2006" xmlns:r="http://schemas.openxmlformats.org/officeDocument/2006/relationships" xmlns:w="http://schemas.openxmlformats.org/wordprocessingml/2006/main" xmlns:w14="http://schemas.microsoft.com/office/word/2010/wordml" xmlns:w15="http://schemas.microsoft.com/office/word/2012/wordml" xmlns:w16cid="http://schemas.microsoft.com/office/word/2016/wordml/cid" xmlns:w16se="http://schemas.microsoft.com/office/word/2015/wordml/symex" mc:Ignorable="w14 w15 w16se w16cid">
+<w:styles xmlns:mc="http://schemas.openxmlformats.org/markup-compatibility/2006" xmlns:r="http://schemas.openxmlformats.org/officeDocument/2006/relationships" xmlns:w="http://schemas.openxmlformats.org/wordprocessingml/2006/main" xmlns:w14="http://schemas.microsoft.com/office/word/2010/wordml" xmlns:w15="http://schemas.microsoft.com/office/word/2012/wordml" mc:Ignorable="w14 w15">
   <w:docDefaults>
     <w:rPrDefault>
       <w:rPr>
@@ -9171,7 +9050,7 @@
       </w:pPr>
     </w:pPrDefault>
   </w:docDefaults>
-  <w:latentStyles w:defLockedState="0" w:defUIPriority="99" w:defSemiHidden="0" w:defUnhideWhenUsed="0" w:defQFormat="0" w:count="375">
+  <w:latentStyles w:defLockedState="0" w:defUIPriority="99" w:defSemiHidden="0" w:defUnhideWhenUsed="0" w:defQFormat="0" w:count="371">
     <w:lsdException w:name="Normal" w:uiPriority="0" w:qFormat="1"/>
     <w:lsdException w:name="heading 1" w:uiPriority="9" w:qFormat="1"/>
     <w:lsdException w:name="heading 2" w:semiHidden="1" w:uiPriority="9" w:unhideWhenUsed="1" w:qFormat="1"/>
@@ -9543,10 +9422,6 @@
     <w:lsdException w:name="List Table 5 Dark Accent 6" w:uiPriority="50"/>
     <w:lsdException w:name="List Table 6 Colorful Accent 6" w:uiPriority="51"/>
     <w:lsdException w:name="List Table 7 Colorful Accent 6" w:uiPriority="52"/>
-    <w:lsdException w:name="Mention" w:semiHidden="1" w:unhideWhenUsed="1"/>
-    <w:lsdException w:name="Smart Hyperlink" w:semiHidden="1" w:unhideWhenUsed="1"/>
-    <w:lsdException w:name="Hashtag" w:semiHidden="1" w:unhideWhenUsed="1"/>
-    <w:lsdException w:name="Unresolved Mention" w:semiHidden="1" w:unhideWhenUsed="1"/>
   </w:latentStyles>
   <w:style w:type="paragraph" w:default="1" w:styleId="Normal">
     <w:name w:val="Normal"/>
@@ -10563,7 +10438,7 @@
 </file>
 
 <file path=word/glossary/document.xml><?xml version="1.0" encoding="utf-8"?>
-<w:glossaryDocument xmlns:wpc="http://schemas.microsoft.com/office/word/2010/wordprocessingCanvas" xmlns:cx="http://schemas.microsoft.com/office/drawing/2014/chartex" xmlns:cx1="http://schemas.microsoft.com/office/drawing/2015/9/8/chartex" xmlns:cx2="http://schemas.microsoft.com/office/drawing/2015/10/21/chartex" xmlns:cx3="http://schemas.microsoft.com/office/drawing/2016/5/9/chartex" xmlns:cx4="http://schemas.microsoft.com/office/drawing/2016/5/10/chartex" xmlns:cx5="http://schemas.microsoft.com/office/drawing/2016/5/11/chartex" xmlns:cx6="http://schemas.microsoft.com/office/drawing/2016/5/12/chartex" xmlns:cx7="http://schemas.microsoft.com/office/drawing/2016/5/13/chartex" xmlns:cx8="http://schemas.microsoft.com/office/drawing/2016/5/14/chartex" xmlns:mc="http://schemas.openxmlformats.org/markup-compatibility/2006" xmlns:aink="http://schemas.microsoft.com/office/drawing/2016/ink" xmlns:am3d="http://schemas.microsoft.com/office/drawing/2017/model3d" xmlns:o="urn:schemas-microsoft-com:office:office" xmlns:r="http://schemas.openxmlformats.org/officeDocument/2006/relationships" xmlns:m="http://schemas.openxmlformats.org/officeDocument/2006/math" xmlns:v="urn:schemas-microsoft-com:vml" xmlns:wp14="http://schemas.microsoft.com/office/word/2010/wordprocessingDrawing" xmlns:wp="http://schemas.openxmlformats.org/drawingml/2006/wordprocessingDrawing" xmlns:w10="urn:schemas-microsoft-com:office:word" xmlns:w="http://schemas.openxmlformats.org/wordprocessingml/2006/main" xmlns:w14="http://schemas.microsoft.com/office/word/2010/wordml" xmlns:w15="http://schemas.microsoft.com/office/word/2012/wordml" xmlns:w16cid="http://schemas.microsoft.com/office/word/2016/wordml/cid" xmlns:w16se="http://schemas.microsoft.com/office/word/2015/wordml/symex" xmlns:wpg="http://schemas.microsoft.com/office/word/2010/wordprocessingGroup" xmlns:wpi="http://schemas.microsoft.com/office/word/2010/wordprocessingInk" xmlns:wne="http://schemas.microsoft.com/office/word/2006/wordml" xmlns:wps="http://schemas.microsoft.com/office/word/2010/wordprocessingShape" mc:Ignorable="w14 w15 w16se w16cid wp14">
+<w:glossaryDocument xmlns:wpc="http://schemas.microsoft.com/office/word/2010/wordprocessingCanvas" xmlns:mc="http://schemas.openxmlformats.org/markup-compatibility/2006" xmlns:o="urn:schemas-microsoft-com:office:office" xmlns:r="http://schemas.openxmlformats.org/officeDocument/2006/relationships" xmlns:m="http://schemas.openxmlformats.org/officeDocument/2006/math" xmlns:v="urn:schemas-microsoft-com:vml" xmlns:wp14="http://schemas.microsoft.com/office/word/2010/wordprocessingDrawing" xmlns:wp="http://schemas.openxmlformats.org/drawingml/2006/wordprocessingDrawing" xmlns:w10="urn:schemas-microsoft-com:office:word" xmlns:w="http://schemas.openxmlformats.org/wordprocessingml/2006/main" xmlns:w14="http://schemas.microsoft.com/office/word/2010/wordml" xmlns:w15="http://schemas.microsoft.com/office/word/2012/wordml" xmlns:wpg="http://schemas.microsoft.com/office/word/2010/wordprocessingGroup" xmlns:wpi="http://schemas.microsoft.com/office/word/2010/wordprocessingInk" xmlns:wne="http://schemas.microsoft.com/office/word/2006/wordml" xmlns:wps="http://schemas.microsoft.com/office/word/2010/wordprocessingShape" mc:Ignorable="w14 w15 wp14">
   <w:docParts>
     <w:docPart>
       <w:docPartPr>
@@ -10662,7 +10537,7 @@
 </file>
 
 <file path=word/glossary/fontTable.xml><?xml version="1.0" encoding="utf-8"?>
-<w:fonts xmlns:mc="http://schemas.openxmlformats.org/markup-compatibility/2006" xmlns:r="http://schemas.openxmlformats.org/officeDocument/2006/relationships" xmlns:w="http://schemas.openxmlformats.org/wordprocessingml/2006/main" xmlns:w14="http://schemas.microsoft.com/office/word/2010/wordml" xmlns:w15="http://schemas.microsoft.com/office/word/2012/wordml" xmlns:w16cid="http://schemas.microsoft.com/office/word/2016/wordml/cid" xmlns:w16se="http://schemas.microsoft.com/office/word/2015/wordml/symex" mc:Ignorable="w14 w15 w16se w16cid">
+<w:fonts xmlns:mc="http://schemas.openxmlformats.org/markup-compatibility/2006" xmlns:r="http://schemas.openxmlformats.org/officeDocument/2006/relationships" xmlns:w="http://schemas.openxmlformats.org/wordprocessingml/2006/main" xmlns:w14="http://schemas.microsoft.com/office/word/2010/wordml" xmlns:w15="http://schemas.microsoft.com/office/word/2012/wordml" mc:Ignorable="w14 w15">
   <w:font w:name="Times New Roman">
     <w:panose1 w:val="02020603050405020304"/>
     <w:charset w:val="00"/>
@@ -10723,7 +10598,7 @@
 </file>
 
 <file path=word/glossary/settings.xml><?xml version="1.0" encoding="utf-8"?>
-<w:settings xmlns:mc="http://schemas.openxmlformats.org/markup-compatibility/2006" xmlns:o="urn:schemas-microsoft-com:office:office" xmlns:r="http://schemas.openxmlformats.org/officeDocument/2006/relationships" xmlns:m="http://schemas.openxmlformats.org/officeDocument/2006/math" xmlns:v="urn:schemas-microsoft-com:vml" xmlns:w10="urn:schemas-microsoft-com:office:word" xmlns:w="http://schemas.openxmlformats.org/wordprocessingml/2006/main" xmlns:w14="http://schemas.microsoft.com/office/word/2010/wordml" xmlns:w15="http://schemas.microsoft.com/office/word/2012/wordml" xmlns:w16cid="http://schemas.microsoft.com/office/word/2016/wordml/cid" xmlns:w16se="http://schemas.microsoft.com/office/word/2015/wordml/symex" xmlns:sl="http://schemas.openxmlformats.org/schemaLibrary/2006/main" mc:Ignorable="w14 w15 w16se w16cid">
+<w:settings xmlns:mc="http://schemas.openxmlformats.org/markup-compatibility/2006" xmlns:o="urn:schemas-microsoft-com:office:office" xmlns:r="http://schemas.openxmlformats.org/officeDocument/2006/relationships" xmlns:m="http://schemas.openxmlformats.org/officeDocument/2006/math" xmlns:v="urn:schemas-microsoft-com:vml" xmlns:w10="urn:schemas-microsoft-com:office:word" xmlns:w="http://schemas.openxmlformats.org/wordprocessingml/2006/main" xmlns:w14="http://schemas.microsoft.com/office/word/2010/wordml" xmlns:w15="http://schemas.microsoft.com/office/word/2012/wordml" xmlns:sl="http://schemas.openxmlformats.org/schemaLibrary/2006/main" mc:Ignorable="w14 w15">
   <w:view w:val="normal"/>
   <w:defaultTabStop w:val="708"/>
   <w:hyphenationZone w:val="425"/>
@@ -10740,6 +10615,7 @@
     <w:rsid w:val="008D539C"/>
     <w:rsid w:val="00905F54"/>
     <w:rsid w:val="00A5002A"/>
+    <w:rsid w:val="00AA1963"/>
     <w:rsid w:val="00DB7431"/>
     <w:rsid w:val="00E14A3F"/>
   </w:rsids>
@@ -10764,7 +10640,7 @@
 </file>
 
 <file path=word/glossary/styles.xml><?xml version="1.0" encoding="utf-8"?>
-<w:styles xmlns:mc="http://schemas.openxmlformats.org/markup-compatibility/2006" xmlns:r="http://schemas.openxmlformats.org/officeDocument/2006/relationships" xmlns:w="http://schemas.openxmlformats.org/wordprocessingml/2006/main" xmlns:w14="http://schemas.microsoft.com/office/word/2010/wordml" xmlns:w15="http://schemas.microsoft.com/office/word/2012/wordml" xmlns:w16cid="http://schemas.microsoft.com/office/word/2016/wordml/cid" xmlns:w16se="http://schemas.microsoft.com/office/word/2015/wordml/symex" mc:Ignorable="w14 w15 w16se w16cid">
+<w:styles xmlns:mc="http://schemas.openxmlformats.org/markup-compatibility/2006" xmlns:r="http://schemas.openxmlformats.org/officeDocument/2006/relationships" xmlns:w="http://schemas.openxmlformats.org/wordprocessingml/2006/main" xmlns:w14="http://schemas.microsoft.com/office/word/2010/wordml" xmlns:w15="http://schemas.microsoft.com/office/word/2012/wordml" mc:Ignorable="w14 w15">
   <w:docDefaults>
     <w:rPrDefault>
       <w:rPr>
@@ -10780,7 +10656,7 @@
       </w:pPr>
     </w:pPrDefault>
   </w:docDefaults>
-  <w:latentStyles w:defLockedState="0" w:defUIPriority="99" w:defSemiHidden="0" w:defUnhideWhenUsed="0" w:defQFormat="0" w:count="375">
+  <w:latentStyles w:defLockedState="0" w:defUIPriority="99" w:defSemiHidden="0" w:defUnhideWhenUsed="0" w:defQFormat="0" w:count="371">
     <w:lsdException w:name="Normal" w:uiPriority="0" w:qFormat="1"/>
     <w:lsdException w:name="heading 1" w:uiPriority="9" w:qFormat="1"/>
     <w:lsdException w:name="heading 2" w:semiHidden="1" w:uiPriority="9" w:unhideWhenUsed="1" w:qFormat="1"/>
@@ -11152,10 +11028,6 @@
     <w:lsdException w:name="List Table 5 Dark Accent 6" w:uiPriority="50"/>
     <w:lsdException w:name="List Table 6 Colorful Accent 6" w:uiPriority="51"/>
     <w:lsdException w:name="List Table 7 Colorful Accent 6" w:uiPriority="52"/>
-    <w:lsdException w:name="Mention" w:semiHidden="1" w:unhideWhenUsed="1"/>
-    <w:lsdException w:name="Smart Hyperlink" w:semiHidden="1" w:unhideWhenUsed="1"/>
-    <w:lsdException w:name="Hashtag" w:semiHidden="1" w:unhideWhenUsed="1"/>
-    <w:lsdException w:name="Unresolved Mention" w:semiHidden="1" w:unhideWhenUsed="1"/>
   </w:latentStyles>
   <w:style w:type="paragraph" w:default="1" w:styleId="Normal">
     <w:name w:val="Normal"/>
@@ -11364,7 +11236,7 @@
 </file>
 
 <file path=word/glossary/webSettings.xml><?xml version="1.0" encoding="utf-8"?>
-<w:webSettings xmlns:mc="http://schemas.openxmlformats.org/markup-compatibility/2006" xmlns:r="http://schemas.openxmlformats.org/officeDocument/2006/relationships" xmlns:w="http://schemas.openxmlformats.org/wordprocessingml/2006/main" xmlns:w14="http://schemas.microsoft.com/office/word/2010/wordml" xmlns:w15="http://schemas.microsoft.com/office/word/2012/wordml" xmlns:w16cid="http://schemas.microsoft.com/office/word/2016/wordml/cid" xmlns:w16se="http://schemas.microsoft.com/office/word/2015/wordml/symex" mc:Ignorable="w14 w15 w16se w16cid">
+<w:webSettings xmlns:mc="http://schemas.openxmlformats.org/markup-compatibility/2006" xmlns:r="http://schemas.openxmlformats.org/officeDocument/2006/relationships" xmlns:w="http://schemas.openxmlformats.org/wordprocessingml/2006/main" xmlns:w14="http://schemas.microsoft.com/office/word/2010/wordml" xmlns:w15="http://schemas.microsoft.com/office/word/2012/wordml" mc:Ignorable="w14 w15">
   <w:optimizeForBrowser/>
   <w:allowPNG/>
 </w:webSettings>
@@ -11679,7 +11551,7 @@
 </file>
 
 <file path=customXml/itemProps2.xml><?xml version="1.0" encoding="utf-8"?>
-<ds:datastoreItem xmlns:ds="http://schemas.openxmlformats.org/officeDocument/2006/customXml" ds:itemID="{8304A99A-2CAD-4737-8641-7CA76360D204}">
+<ds:datastoreItem xmlns:ds="http://schemas.openxmlformats.org/officeDocument/2006/customXml" ds:itemID="{3886A6BE-D9C9-4D5D-96C9-E71B37CDA55A}">
   <ds:schemaRefs>
     <ds:schemaRef ds:uri="http://schemas.openxmlformats.org/officeDocument/2006/bibliography"/>
   </ds:schemaRefs>

</xml_diff>